<commit_message>
Took out the unused CSS code. Put the updated version of the code into pdf document.
</commit_message>
<xml_diff>
--- a/Deliverables/Deliverables.docx
+++ b/Deliverables/Deliverables.docx
@@ -2,7 +2,11 @@
 <file path=word/document.xml><?xml version="1.0" encoding="utf-8"?>
 <w:document xmlns:wpc="http://schemas.microsoft.com/office/word/2010/wordprocessingCanvas" xmlns:cx="http://schemas.microsoft.com/office/drawing/2014/chartex" xmlns:cx1="http://schemas.microsoft.com/office/drawing/2015/9/8/chartex" xmlns:cx2="http://schemas.microsoft.com/office/drawing/2015/10/21/chartex" xmlns:cx3="http://schemas.microsoft.com/office/drawing/2016/5/9/chartex" xmlns:cx4="http://schemas.microsoft.com/office/drawing/2016/5/10/chartex" xmlns:cx5="http://schemas.microsoft.com/office/drawing/2016/5/11/chartex" xmlns:cx6="http://schemas.microsoft.com/office/drawing/2016/5/12/chartex" xmlns:cx7="http://schemas.microsoft.com/office/drawing/2016/5/13/chartex" xmlns:cx8="http://schemas.microsoft.com/office/drawing/2016/5/14/chartex" xmlns:mc="http://schemas.openxmlformats.org/markup-compatibility/2006" xmlns:aink="http://schemas.microsoft.com/office/drawing/2016/ink" xmlns:am3d="http://schemas.microsoft.com/office/drawing/2017/model3d" xmlns:o="urn:schemas-microsoft-com:office:office" xmlns:oel="http://schemas.microsoft.com/office/2019/extlst" xmlns:r="http://schemas.openxmlformats.org/officeDocument/2006/relationships" xmlns:m="http://schemas.openxmlformats.org/officeDocument/2006/math" xmlns:v="urn:schemas-microsoft-com:vml" xmlns:wp14="http://schemas.microsoft.com/office/word/2010/wordprocessingDrawing" xmlns:wp="http://schemas.openxmlformats.org/drawingml/2006/wordprocessingDrawing" xmlns:w10="urn:schemas-microsoft-com:office:word" xmlns:w="http://schemas.openxmlformats.org/wordprocessingml/2006/main" xmlns:w14="http://schemas.microsoft.com/office/word/2010/wordml" xmlns:w15="http://schemas.microsoft.com/office/word/2012/wordml" xmlns:w16cex="http://schemas.microsoft.com/office/word/2018/wordml/cex" xmlns:w16cid="http://schemas.microsoft.com/office/word/2016/wordml/cid" xmlns:w16="http://schemas.microsoft.com/office/word/2018/wordml" xmlns:w16sdtdh="http://schemas.microsoft.com/office/word/2020/wordml/sdtdatahash" xmlns:w16se="http://schemas.microsoft.com/office/word/2015/wordml/symex" xmlns:wpg="http://schemas.microsoft.com/office/word/2010/wordprocessingGroup" xmlns:wpi="http://schemas.microsoft.com/office/word/2010/wordprocessingInk" xmlns:wne="http://schemas.microsoft.com/office/word/2006/wordml" xmlns:wps="http://schemas.microsoft.com/office/word/2010/wordprocessingShape" mc:Ignorable="w14 w15 w16se w16cid w16 w16cex w16sdtdh wp14">
   <w:body>
-    <w:p/>
+    <w:p>
+      <w:r>
+        <w:t>List of Requirements</w:t>
+      </w:r>
+    </w:p>
     <w:tbl>
       <w:tblPr>
         <w:tblStyle w:val="a"/>
@@ -42,10 +46,11 @@
               <w:bottom w:w="100" w:type="dxa"/>
               <w:right w:w="100" w:type="dxa"/>
             </w:tcMar>
+            <w:vAlign w:val="center"/>
           </w:tcPr>
           <w:p>
             <w:pPr>
-              <w:spacing w:before="240"/>
+              <w:spacing w:line="240" w:lineRule="auto"/>
               <w:jc w:val="center"/>
               <w:rPr>
                 <w:b/>
@@ -74,10 +79,11 @@
               <w:bottom w:w="100" w:type="dxa"/>
               <w:right w:w="100" w:type="dxa"/>
             </w:tcMar>
+            <w:vAlign w:val="center"/>
           </w:tcPr>
           <w:p>
             <w:pPr>
-              <w:spacing w:before="240"/>
+              <w:spacing w:line="240" w:lineRule="auto"/>
               <w:jc w:val="center"/>
               <w:rPr>
                 <w:b/>
@@ -106,10 +112,11 @@
               <w:bottom w:w="100" w:type="dxa"/>
               <w:right w:w="100" w:type="dxa"/>
             </w:tcMar>
+            <w:vAlign w:val="center"/>
           </w:tcPr>
           <w:p>
             <w:pPr>
-              <w:spacing w:before="240"/>
+              <w:spacing w:line="240" w:lineRule="auto"/>
               <w:jc w:val="center"/>
               <w:rPr>
                 <w:b/>
@@ -143,10 +150,11 @@
               <w:bottom w:w="100" w:type="dxa"/>
               <w:right w:w="100" w:type="dxa"/>
             </w:tcMar>
+            <w:vAlign w:val="center"/>
           </w:tcPr>
           <w:p>
             <w:pPr>
-              <w:spacing w:before="240"/>
+              <w:spacing w:line="240" w:lineRule="auto"/>
               <w:jc w:val="center"/>
             </w:pPr>
             <w:r>
@@ -169,11 +177,12 @@
               <w:bottom w:w="100" w:type="dxa"/>
               <w:right w:w="100" w:type="dxa"/>
             </w:tcMar>
+            <w:vAlign w:val="center"/>
           </w:tcPr>
           <w:p>
             <w:pPr>
-              <w:spacing w:before="240"/>
-              <w:jc w:val="both"/>
+              <w:spacing w:before="240" w:line="240" w:lineRule="auto"/>
+              <w:jc w:val="center"/>
             </w:pPr>
             <w:r>
               <w:t>Brainstorming on what the user will see when pressing the buttons that are available</w:t>
@@ -195,10 +204,11 @@
               <w:bottom w:w="100" w:type="dxa"/>
               <w:right w:w="100" w:type="dxa"/>
             </w:tcMar>
+            <w:vAlign w:val="center"/>
           </w:tcPr>
           <w:p>
             <w:pPr>
-              <w:spacing w:before="240"/>
+              <w:spacing w:before="240" w:line="240" w:lineRule="auto"/>
               <w:jc w:val="center"/>
             </w:pPr>
             <w:r>
@@ -226,10 +236,11 @@
               <w:bottom w:w="100" w:type="dxa"/>
               <w:right w:w="100" w:type="dxa"/>
             </w:tcMar>
+            <w:vAlign w:val="center"/>
           </w:tcPr>
           <w:p>
             <w:pPr>
-              <w:spacing w:before="240"/>
+              <w:spacing w:line="240" w:lineRule="auto"/>
               <w:jc w:val="center"/>
             </w:pPr>
             <w:r>
@@ -252,11 +263,12 @@
               <w:bottom w:w="100" w:type="dxa"/>
               <w:right w:w="100" w:type="dxa"/>
             </w:tcMar>
+            <w:vAlign w:val="center"/>
           </w:tcPr>
           <w:p>
             <w:pPr>
-              <w:spacing w:before="240"/>
-              <w:jc w:val="both"/>
+              <w:spacing w:line="240" w:lineRule="auto"/>
+              <w:jc w:val="center"/>
             </w:pPr>
             <w:r>
               <w:t>Finding suitable images for the cover page</w:t>
@@ -278,10 +290,11 @@
               <w:bottom w:w="100" w:type="dxa"/>
               <w:right w:w="100" w:type="dxa"/>
             </w:tcMar>
+            <w:vAlign w:val="center"/>
           </w:tcPr>
           <w:p>
             <w:pPr>
-              <w:spacing w:before="240"/>
+              <w:spacing w:line="240" w:lineRule="auto"/>
               <w:jc w:val="center"/>
             </w:pPr>
             <w:r>
@@ -309,10 +322,11 @@
               <w:bottom w:w="100" w:type="dxa"/>
               <w:right w:w="100" w:type="dxa"/>
             </w:tcMar>
+            <w:vAlign w:val="center"/>
           </w:tcPr>
           <w:p>
             <w:pPr>
-              <w:spacing w:before="240"/>
+              <w:spacing w:line="240" w:lineRule="auto"/>
               <w:jc w:val="center"/>
             </w:pPr>
             <w:r>
@@ -335,11 +349,12 @@
               <w:bottom w:w="100" w:type="dxa"/>
               <w:right w:w="100" w:type="dxa"/>
             </w:tcMar>
+            <w:vAlign w:val="center"/>
           </w:tcPr>
           <w:p>
             <w:pPr>
-              <w:spacing w:before="240"/>
-              <w:jc w:val="both"/>
+              <w:spacing w:line="240" w:lineRule="auto"/>
+              <w:jc w:val="center"/>
             </w:pPr>
             <w:r>
               <w:t>Designing the cover page</w:t>
@@ -361,10 +376,11 @@
               <w:bottom w:w="100" w:type="dxa"/>
               <w:right w:w="100" w:type="dxa"/>
             </w:tcMar>
+            <w:vAlign w:val="center"/>
           </w:tcPr>
           <w:p>
             <w:pPr>
-              <w:spacing w:before="240"/>
+              <w:spacing w:line="240" w:lineRule="auto"/>
               <w:jc w:val="center"/>
             </w:pPr>
             <w:r>
@@ -392,10 +408,11 @@
               <w:bottom w:w="100" w:type="dxa"/>
               <w:right w:w="100" w:type="dxa"/>
             </w:tcMar>
+            <w:vAlign w:val="center"/>
           </w:tcPr>
           <w:p>
             <w:pPr>
-              <w:spacing w:before="240"/>
+              <w:spacing w:line="240" w:lineRule="auto"/>
               <w:jc w:val="center"/>
             </w:pPr>
             <w:r>
@@ -418,11 +435,12 @@
               <w:bottom w:w="100" w:type="dxa"/>
               <w:right w:w="100" w:type="dxa"/>
             </w:tcMar>
+            <w:vAlign w:val="center"/>
           </w:tcPr>
           <w:p>
             <w:pPr>
-              <w:spacing w:before="240"/>
-              <w:jc w:val="both"/>
+              <w:spacing w:line="240" w:lineRule="auto"/>
+              <w:jc w:val="center"/>
             </w:pPr>
             <w:r>
               <w:t>Designing the sign-in page</w:t>
@@ -444,10 +462,11 @@
               <w:bottom w:w="100" w:type="dxa"/>
               <w:right w:w="100" w:type="dxa"/>
             </w:tcMar>
+            <w:vAlign w:val="center"/>
           </w:tcPr>
           <w:p>
             <w:pPr>
-              <w:spacing w:before="240"/>
+              <w:spacing w:line="240" w:lineRule="auto"/>
               <w:jc w:val="center"/>
             </w:pPr>
             <w:r>
@@ -475,10 +494,11 @@
               <w:bottom w:w="100" w:type="dxa"/>
               <w:right w:w="100" w:type="dxa"/>
             </w:tcMar>
+            <w:vAlign w:val="center"/>
           </w:tcPr>
           <w:p>
             <w:pPr>
-              <w:spacing w:before="240"/>
+              <w:spacing w:line="240" w:lineRule="auto"/>
               <w:jc w:val="center"/>
             </w:pPr>
             <w:r>
@@ -501,11 +521,12 @@
               <w:bottom w:w="100" w:type="dxa"/>
               <w:right w:w="100" w:type="dxa"/>
             </w:tcMar>
+            <w:vAlign w:val="center"/>
           </w:tcPr>
           <w:p>
             <w:pPr>
-              <w:spacing w:before="240"/>
-              <w:jc w:val="both"/>
+              <w:spacing w:line="240" w:lineRule="auto"/>
+              <w:jc w:val="center"/>
             </w:pPr>
             <w:r>
               <w:t>Designing the sign-up page</w:t>
@@ -527,10 +548,11 @@
               <w:bottom w:w="100" w:type="dxa"/>
               <w:right w:w="100" w:type="dxa"/>
             </w:tcMar>
+            <w:vAlign w:val="center"/>
           </w:tcPr>
           <w:p>
             <w:pPr>
-              <w:spacing w:before="240"/>
+              <w:spacing w:line="240" w:lineRule="auto"/>
               <w:jc w:val="center"/>
             </w:pPr>
             <w:r>
@@ -558,10 +580,11 @@
               <w:bottom w:w="100" w:type="dxa"/>
               <w:right w:w="100" w:type="dxa"/>
             </w:tcMar>
+            <w:vAlign w:val="center"/>
           </w:tcPr>
           <w:p>
             <w:pPr>
-              <w:spacing w:before="240"/>
+              <w:spacing w:line="240" w:lineRule="auto"/>
               <w:jc w:val="center"/>
             </w:pPr>
             <w:r>
@@ -584,11 +607,12 @@
               <w:bottom w:w="100" w:type="dxa"/>
               <w:right w:w="100" w:type="dxa"/>
             </w:tcMar>
+            <w:vAlign w:val="center"/>
           </w:tcPr>
           <w:p>
             <w:pPr>
-              <w:spacing w:before="240"/>
-              <w:jc w:val="both"/>
+              <w:spacing w:line="240" w:lineRule="auto"/>
+              <w:jc w:val="center"/>
             </w:pPr>
             <w:r>
               <w:t>Finding suitable images for the sign-in page</w:t>
@@ -610,10 +634,11 @@
               <w:bottom w:w="100" w:type="dxa"/>
               <w:right w:w="100" w:type="dxa"/>
             </w:tcMar>
+            <w:vAlign w:val="center"/>
           </w:tcPr>
           <w:p>
             <w:pPr>
-              <w:spacing w:before="240"/>
+              <w:spacing w:line="240" w:lineRule="auto"/>
               <w:jc w:val="center"/>
             </w:pPr>
             <w:r>
@@ -641,10 +666,11 @@
               <w:bottom w:w="100" w:type="dxa"/>
               <w:right w:w="100" w:type="dxa"/>
             </w:tcMar>
+            <w:vAlign w:val="center"/>
           </w:tcPr>
           <w:p>
             <w:pPr>
-              <w:spacing w:before="240"/>
+              <w:spacing w:line="240" w:lineRule="auto"/>
               <w:jc w:val="center"/>
             </w:pPr>
             <w:r>
@@ -667,11 +693,12 @@
               <w:bottom w:w="100" w:type="dxa"/>
               <w:right w:w="100" w:type="dxa"/>
             </w:tcMar>
+            <w:vAlign w:val="center"/>
           </w:tcPr>
           <w:p>
             <w:pPr>
-              <w:spacing w:before="240"/>
-              <w:jc w:val="both"/>
+              <w:spacing w:line="240" w:lineRule="auto"/>
+              <w:jc w:val="center"/>
             </w:pPr>
             <w:r>
               <w:t>Finding suitable images for the sign up page</w:t>
@@ -693,10 +720,11 @@
               <w:bottom w:w="100" w:type="dxa"/>
               <w:right w:w="100" w:type="dxa"/>
             </w:tcMar>
+            <w:vAlign w:val="center"/>
           </w:tcPr>
           <w:p>
             <w:pPr>
-              <w:spacing w:before="240"/>
+              <w:spacing w:line="240" w:lineRule="auto"/>
               <w:jc w:val="center"/>
             </w:pPr>
             <w:r>
@@ -724,10 +752,11 @@
               <w:bottom w:w="100" w:type="dxa"/>
               <w:right w:w="100" w:type="dxa"/>
             </w:tcMar>
+            <w:vAlign w:val="center"/>
           </w:tcPr>
           <w:p>
             <w:pPr>
-              <w:spacing w:before="240"/>
+              <w:spacing w:line="240" w:lineRule="auto"/>
               <w:jc w:val="center"/>
             </w:pPr>
             <w:r>
@@ -750,11 +779,12 @@
               <w:bottom w:w="100" w:type="dxa"/>
               <w:right w:w="100" w:type="dxa"/>
             </w:tcMar>
+            <w:vAlign w:val="center"/>
           </w:tcPr>
           <w:p>
             <w:pPr>
-              <w:spacing w:before="240"/>
-              <w:jc w:val="both"/>
+              <w:spacing w:line="240" w:lineRule="auto"/>
+              <w:jc w:val="center"/>
             </w:pPr>
             <w:r>
               <w:t>Designing the page the user will see after signing in</w:t>
@@ -776,10 +806,11 @@
               <w:bottom w:w="100" w:type="dxa"/>
               <w:right w:w="100" w:type="dxa"/>
             </w:tcMar>
+            <w:vAlign w:val="center"/>
           </w:tcPr>
           <w:p>
             <w:pPr>
-              <w:spacing w:before="240"/>
+              <w:spacing w:line="240" w:lineRule="auto"/>
               <w:jc w:val="center"/>
             </w:pPr>
             <w:r>
@@ -807,10 +838,11 @@
               <w:bottom w:w="100" w:type="dxa"/>
               <w:right w:w="100" w:type="dxa"/>
             </w:tcMar>
+            <w:vAlign w:val="center"/>
           </w:tcPr>
           <w:p>
             <w:pPr>
-              <w:spacing w:before="240"/>
+              <w:spacing w:line="240" w:lineRule="auto"/>
               <w:jc w:val="center"/>
             </w:pPr>
             <w:r>
@@ -833,11 +865,12 @@
               <w:bottom w:w="100" w:type="dxa"/>
               <w:right w:w="100" w:type="dxa"/>
             </w:tcMar>
+            <w:vAlign w:val="center"/>
           </w:tcPr>
           <w:p>
             <w:pPr>
-              <w:spacing w:before="240"/>
-              <w:jc w:val="both"/>
+              <w:spacing w:line="240" w:lineRule="auto"/>
+              <w:jc w:val="center"/>
             </w:pPr>
             <w:r>
               <w:t>Writing the HTML and CSS code</w:t>
@@ -859,10 +892,11 @@
               <w:bottom w:w="100" w:type="dxa"/>
               <w:right w:w="100" w:type="dxa"/>
             </w:tcMar>
+            <w:vAlign w:val="center"/>
           </w:tcPr>
           <w:p>
             <w:pPr>
-              <w:spacing w:before="240"/>
+              <w:spacing w:line="240" w:lineRule="auto"/>
               <w:jc w:val="center"/>
             </w:pPr>
             <w:r>
@@ -879,24 +913,37 @@
     </w:p>
     <w:p>
       <w:pPr>
+        <w:rPr>
+          <w:noProof/>
+        </w:rPr>
+      </w:pPr>
+      <w:r>
+        <w:rPr>
+          <w:noProof/>
+        </w:rPr>
+        <w:lastRenderedPageBreak/>
+        <w:t>Site Map</w:t>
+      </w:r>
+    </w:p>
+    <w:p>
+      <w:pPr>
         <w:jc w:val="center"/>
       </w:pPr>
       <w:r>
         <w:rPr>
           <w:noProof/>
         </w:rPr>
-        <w:lastRenderedPageBreak/>
         <w:drawing>
-          <wp:inline distT="114300" distB="114300" distL="114300" distR="114300" wp14:anchorId="35194788" wp14:editId="25D9EFB2">
-            <wp:extent cx="3687600" cy="8868621"/>
-            <wp:effectExtent l="0" t="0" r="0" b="0"/>
-            <wp:docPr id="1" name="image1.png"/>
+          <wp:inline distT="114300" distB="114300" distL="114300" distR="114300" wp14:anchorId="78B87576" wp14:editId="577F26A1">
+            <wp:extent cx="3561304" cy="8564880"/>
+            <wp:effectExtent l="0" t="0" r="1270" b="7620"/>
+            <wp:docPr id="1" name="image1.png" descr="Graphical user interface, diagram&#10;&#10;Description automatically generated"/>
             <wp:cNvGraphicFramePr/>
             <a:graphic xmlns:a="http://schemas.openxmlformats.org/drawingml/2006/main">
               <a:graphicData uri="http://schemas.openxmlformats.org/drawingml/2006/picture">
                 <pic:pic xmlns:pic="http://schemas.openxmlformats.org/drawingml/2006/picture">
                   <pic:nvPicPr>
-                    <pic:cNvPr id="0" name="image1.png"/>
+                    <pic:cNvPr id="1" name="image1.png" descr="Graphical user interface, diagram&#10;&#10;Description automatically generated"/>
                     <pic:cNvPicPr preferRelativeResize="0"/>
                   </pic:nvPicPr>
                   <pic:blipFill>
@@ -909,7 +956,7 @@
                   <pic:spPr>
                     <a:xfrm>
                       <a:off x="0" y="0"/>
-                      <a:ext cx="3687600" cy="8868621"/>
+                      <a:ext cx="3574065" cy="8595570"/>
                     </a:xfrm>
                     <a:prstGeom prst="rect">
                       <a:avLst/>
@@ -927,22 +974,35 @@
       </w:r>
     </w:p>
     <w:p>
-      <w:r>
+      <w:pPr>
         <w:rPr>
           <w:noProof/>
         </w:rPr>
+      </w:pPr>
+      <w:r>
+        <w:rPr>
+          <w:noProof/>
+        </w:rPr>
         <w:lastRenderedPageBreak/>
+        <w:t>Design of the Website</w:t>
+      </w:r>
+    </w:p>
+    <w:p>
+      <w:r>
+        <w:rPr>
+          <w:noProof/>
+        </w:rPr>
         <w:drawing>
-          <wp:inline distT="114300" distB="114300" distL="114300" distR="114300" wp14:anchorId="34CD377D" wp14:editId="3FD67640">
+          <wp:inline distT="114300" distB="114300" distL="114300" distR="114300" wp14:anchorId="31DE5B0C" wp14:editId="3A57A876">
             <wp:extent cx="5731200" cy="3721100"/>
             <wp:effectExtent l="0" t="0" r="0" b="0"/>
-            <wp:docPr id="5" name="image3.png"/>
+            <wp:docPr id="5" name="image3.png" descr="Diagram&#10;&#10;Description automatically generated"/>
             <wp:cNvGraphicFramePr/>
             <a:graphic xmlns:a="http://schemas.openxmlformats.org/drawingml/2006/main">
               <a:graphicData uri="http://schemas.openxmlformats.org/drawingml/2006/picture">
                 <pic:pic xmlns:pic="http://schemas.openxmlformats.org/drawingml/2006/picture">
                   <pic:nvPicPr>
-                    <pic:cNvPr id="0" name="image3.png"/>
+                    <pic:cNvPr id="5" name="image3.png" descr="Diagram&#10;&#10;Description automatically generated"/>
                     <pic:cNvPicPr preferRelativeResize="0"/>
                   </pic:nvPicPr>
                   <pic:blipFill>
@@ -973,7 +1033,7 @@
           <w:noProof/>
         </w:rPr>
         <w:drawing>
-          <wp:inline distT="114300" distB="114300" distL="114300" distR="114300" wp14:anchorId="218345CD" wp14:editId="44198710">
+          <wp:inline distT="114300" distB="114300" distL="114300" distR="114300" wp14:anchorId="218345CD" wp14:editId="44CBA1BB">
             <wp:extent cx="5731200" cy="3505200"/>
             <wp:effectExtent l="0" t="0" r="0" b="0"/>
             <wp:docPr id="2" name="image4.png"/>
@@ -1252,24 +1312,24 @@
           <w:sz w:val="16"/>
           <w:szCs w:val="16"/>
         </w:rPr>
-        <w:t xml:space="preserve">                width:100%;</w:t>
-      </w:r>
-    </w:p>
-    <w:p>
-      <w:pPr>
-        <w:rPr>
-          <w:rFonts w:ascii="Courier New" w:hAnsi="Courier New" w:cs="Courier New"/>
-          <w:sz w:val="16"/>
-          <w:szCs w:val="16"/>
-        </w:rPr>
-      </w:pPr>
-      <w:r>
-        <w:rPr>
-          <w:rFonts w:ascii="Courier New" w:hAnsi="Courier New" w:cs="Courier New"/>
-          <w:sz w:val="16"/>
-          <w:szCs w:val="16"/>
-        </w:rPr>
-        <w:t xml:space="preserve">                height:auto;</w:t>
+        <w:t xml:space="preserve">                width: 100%;</w:t>
+      </w:r>
+    </w:p>
+    <w:p>
+      <w:pPr>
+        <w:rPr>
+          <w:rFonts w:ascii="Courier New" w:hAnsi="Courier New" w:cs="Courier New"/>
+          <w:sz w:val="16"/>
+          <w:szCs w:val="16"/>
+        </w:rPr>
+      </w:pPr>
+      <w:r>
+        <w:rPr>
+          <w:rFonts w:ascii="Courier New" w:hAnsi="Courier New" w:cs="Courier New"/>
+          <w:sz w:val="16"/>
+          <w:szCs w:val="16"/>
+        </w:rPr>
+        <w:t xml:space="preserve">                height: auto;</w:t>
       </w:r>
     </w:p>
     <w:p>
@@ -1722,15 +1782,6 @@
           <w:szCs w:val="16"/>
         </w:rPr>
       </w:pPr>
-    </w:p>
-    <w:p>
-      <w:pPr>
-        <w:rPr>
-          <w:rFonts w:ascii="Courier New" w:hAnsi="Courier New" w:cs="Courier New"/>
-          <w:sz w:val="16"/>
-          <w:szCs w:val="16"/>
-        </w:rPr>
-      </w:pPr>
       <w:r>
         <w:rPr>
           <w:rFonts w:ascii="Courier New" w:hAnsi="Courier New" w:cs="Courier New"/>
@@ -1890,7 +1941,7 @@
           <w:sz w:val="16"/>
           <w:szCs w:val="16"/>
         </w:rPr>
-        <w:t xml:space="preserve">                left: 150px;</w:t>
+        <w:t xml:space="preserve">                left: 10%;</w:t>
       </w:r>
     </w:p>
     <w:p>
@@ -2128,7 +2179,7 @@
           <w:sz w:val="16"/>
           <w:szCs w:val="16"/>
         </w:rPr>
-        <w:t xml:space="preserve">                left: 900px;</w:t>
+        <w:t xml:space="preserve">                left: 58%;</w:t>
       </w:r>
     </w:p>
     <w:p>
@@ -2196,24 +2247,24 @@
           <w:sz w:val="16"/>
           <w:szCs w:val="16"/>
         </w:rPr>
+        <w:t xml:space="preserve">            }</w:t>
+      </w:r>
+    </w:p>
+    <w:p>
+      <w:pPr>
+        <w:rPr>
+          <w:rFonts w:ascii="Courier New" w:hAnsi="Courier New" w:cs="Courier New"/>
+          <w:sz w:val="16"/>
+          <w:szCs w:val="16"/>
+        </w:rPr>
+      </w:pPr>
+      <w:r>
+        <w:rPr>
+          <w:rFonts w:ascii="Courier New" w:hAnsi="Courier New" w:cs="Courier New"/>
+          <w:sz w:val="16"/>
+          <w:szCs w:val="16"/>
+        </w:rPr>
         <w:lastRenderedPageBreak/>
-        <w:t xml:space="preserve">            }</w:t>
-      </w:r>
-    </w:p>
-    <w:p>
-      <w:pPr>
-        <w:rPr>
-          <w:rFonts w:ascii="Courier New" w:hAnsi="Courier New" w:cs="Courier New"/>
-          <w:sz w:val="16"/>
-          <w:szCs w:val="16"/>
-        </w:rPr>
-      </w:pPr>
-      <w:r>
-        <w:rPr>
-          <w:rFonts w:ascii="Courier New" w:hAnsi="Courier New" w:cs="Courier New"/>
-          <w:sz w:val="16"/>
-          <w:szCs w:val="16"/>
-        </w:rPr>
         <w:t xml:space="preserve">            img:hover {</w:t>
       </w:r>
     </w:p>
@@ -2892,92 +2943,75 @@
           <w:sz w:val="16"/>
           <w:szCs w:val="16"/>
         </w:rPr>
-        <w:t xml:space="preserve">                background-image: linear-gradient(to right, red,orange,yellow,green,blue,indigo,violet);</w:t>
-      </w:r>
-    </w:p>
-    <w:p>
-      <w:pPr>
-        <w:rPr>
-          <w:rFonts w:ascii="Courier New" w:hAnsi="Courier New" w:cs="Courier New"/>
-          <w:sz w:val="16"/>
-          <w:szCs w:val="16"/>
-        </w:rPr>
-      </w:pPr>
-      <w:r>
-        <w:rPr>
-          <w:rFonts w:ascii="Courier New" w:hAnsi="Courier New" w:cs="Courier New"/>
-          <w:sz w:val="16"/>
-          <w:szCs w:val="16"/>
-        </w:rPr>
-        <w:t xml:space="preserve">                color: white;</w:t>
-      </w:r>
-    </w:p>
-    <w:p>
-      <w:pPr>
-        <w:rPr>
-          <w:rFonts w:ascii="Courier New" w:hAnsi="Courier New" w:cs="Courier New"/>
-          <w:sz w:val="16"/>
-          <w:szCs w:val="16"/>
-        </w:rPr>
-      </w:pPr>
-      <w:r>
-        <w:rPr>
-          <w:rFonts w:ascii="Courier New" w:hAnsi="Courier New" w:cs="Courier New"/>
-          <w:sz w:val="16"/>
-          <w:szCs w:val="16"/>
-        </w:rPr>
-        <w:t xml:space="preserve">                display: flex;</w:t>
-      </w:r>
-    </w:p>
-    <w:p>
-      <w:pPr>
-        <w:rPr>
-          <w:rFonts w:ascii="Courier New" w:hAnsi="Courier New" w:cs="Courier New"/>
-          <w:sz w:val="16"/>
-          <w:szCs w:val="16"/>
-        </w:rPr>
-      </w:pPr>
-      <w:r>
-        <w:rPr>
-          <w:rFonts w:ascii="Courier New" w:hAnsi="Courier New" w:cs="Courier New"/>
-          <w:sz w:val="16"/>
-          <w:szCs w:val="16"/>
-        </w:rPr>
-        <w:t xml:space="preserve">                justify-content: space-between;</w:t>
-      </w:r>
-    </w:p>
-    <w:p>
-      <w:pPr>
-        <w:rPr>
-          <w:rFonts w:ascii="Courier New" w:hAnsi="Courier New" w:cs="Courier New"/>
-          <w:sz w:val="16"/>
-          <w:szCs w:val="16"/>
-        </w:rPr>
-      </w:pPr>
-      <w:r>
-        <w:rPr>
-          <w:rFonts w:ascii="Courier New" w:hAnsi="Courier New" w:cs="Courier New"/>
-          <w:sz w:val="16"/>
-          <w:szCs w:val="16"/>
-        </w:rPr>
-        <w:t xml:space="preserve">                padding: 0 600px;</w:t>
-      </w:r>
-    </w:p>
-    <w:p>
-      <w:pPr>
-        <w:rPr>
-          <w:rFonts w:ascii="Courier New" w:hAnsi="Courier New" w:cs="Courier New"/>
-          <w:sz w:val="16"/>
-          <w:szCs w:val="16"/>
-        </w:rPr>
-      </w:pPr>
-      <w:r>
-        <w:rPr>
-          <w:rFonts w:ascii="Courier New" w:hAnsi="Courier New" w:cs="Courier New"/>
-          <w:sz w:val="16"/>
-          <w:szCs w:val="16"/>
-        </w:rPr>
-        <w:t xml:space="preserve">                flex-wrap: wrap;</w:t>
+        <w:t xml:space="preserve">                background-image:linear-gradient(to right, red,orange,yellow,green,blue,indigo,violet);</w:t>
+      </w:r>
+    </w:p>
+    <w:p>
+      <w:pPr>
+        <w:rPr>
+          <w:rFonts w:ascii="Courier New" w:hAnsi="Courier New" w:cs="Courier New"/>
+          <w:sz w:val="16"/>
+          <w:szCs w:val="16"/>
+        </w:rPr>
+      </w:pPr>
+      <w:r>
+        <w:rPr>
+          <w:rFonts w:ascii="Courier New" w:hAnsi="Courier New" w:cs="Courier New"/>
+          <w:sz w:val="16"/>
+          <w:szCs w:val="16"/>
+        </w:rPr>
+        <w:t xml:space="preserve">                color:white;</w:t>
+      </w:r>
+    </w:p>
+    <w:p>
+      <w:pPr>
+        <w:rPr>
+          <w:rFonts w:ascii="Courier New" w:hAnsi="Courier New" w:cs="Courier New"/>
+          <w:sz w:val="16"/>
+          <w:szCs w:val="16"/>
+        </w:rPr>
+      </w:pPr>
+      <w:r>
+        <w:rPr>
+          <w:rFonts w:ascii="Courier New" w:hAnsi="Courier New" w:cs="Courier New"/>
+          <w:sz w:val="16"/>
+          <w:szCs w:val="16"/>
+        </w:rPr>
+        <w:t xml:space="preserve">                display:flex;</w:t>
+      </w:r>
+    </w:p>
+    <w:p>
+      <w:pPr>
+        <w:rPr>
+          <w:rFonts w:ascii="Courier New" w:hAnsi="Courier New" w:cs="Courier New"/>
+          <w:sz w:val="16"/>
+          <w:szCs w:val="16"/>
+        </w:rPr>
+      </w:pPr>
+      <w:r>
+        <w:rPr>
+          <w:rFonts w:ascii="Courier New" w:hAnsi="Courier New" w:cs="Courier New"/>
+          <w:sz w:val="16"/>
+          <w:szCs w:val="16"/>
+        </w:rPr>
+        <w:t xml:space="preserve">                justify-content:space-between;</w:t>
+      </w:r>
+    </w:p>
+    <w:p>
+      <w:pPr>
+        <w:rPr>
+          <w:rFonts w:ascii="Courier New" w:hAnsi="Courier New" w:cs="Courier New"/>
+          <w:sz w:val="16"/>
+          <w:szCs w:val="16"/>
+        </w:rPr>
+      </w:pPr>
+      <w:r>
+        <w:rPr>
+          <w:rFonts w:ascii="Courier New" w:hAnsi="Courier New" w:cs="Courier New"/>
+          <w:sz w:val="16"/>
+          <w:szCs w:val="16"/>
+        </w:rPr>
+        <w:t xml:space="preserve">                flex-wrap:wrap;</w:t>
       </w:r>
     </w:p>
     <w:p>
@@ -3045,75 +3079,92 @@
           <w:sz w:val="16"/>
           <w:szCs w:val="16"/>
         </w:rPr>
-        <w:t xml:space="preserve">                text-align: center;</w:t>
-      </w:r>
-    </w:p>
-    <w:p>
-      <w:pPr>
-        <w:rPr>
-          <w:rFonts w:ascii="Courier New" w:hAnsi="Courier New" w:cs="Courier New"/>
-          <w:sz w:val="16"/>
-          <w:szCs w:val="16"/>
-        </w:rPr>
-      </w:pPr>
-      <w:r>
-        <w:rPr>
-          <w:rFonts w:ascii="Courier New" w:hAnsi="Courier New" w:cs="Courier New"/>
-          <w:sz w:val="16"/>
-          <w:szCs w:val="16"/>
-        </w:rPr>
-        <w:t xml:space="preserve">                width: 287px;</w:t>
-      </w:r>
-    </w:p>
-    <w:p>
-      <w:pPr>
-        <w:rPr>
-          <w:rFonts w:ascii="Courier New" w:hAnsi="Courier New" w:cs="Courier New"/>
-          <w:sz w:val="16"/>
-          <w:szCs w:val="16"/>
-        </w:rPr>
-      </w:pPr>
-      <w:r>
-        <w:rPr>
-          <w:rFonts w:ascii="Courier New" w:hAnsi="Courier New" w:cs="Courier New"/>
-          <w:sz w:val="16"/>
-          <w:szCs w:val="16"/>
-        </w:rPr>
-        <w:t xml:space="preserve">                height: 400px;</w:t>
-      </w:r>
-    </w:p>
-    <w:p>
-      <w:pPr>
-        <w:rPr>
-          <w:rFonts w:ascii="Courier New" w:hAnsi="Courier New" w:cs="Courier New"/>
-          <w:sz w:val="16"/>
-          <w:szCs w:val="16"/>
-        </w:rPr>
-      </w:pPr>
-      <w:r>
-        <w:rPr>
-          <w:rFonts w:ascii="Courier New" w:hAnsi="Courier New" w:cs="Courier New"/>
-          <w:sz w:val="16"/>
-          <w:szCs w:val="16"/>
-        </w:rPr>
-        <w:t xml:space="preserve">                position: absolute;</w:t>
-      </w:r>
-    </w:p>
-    <w:p>
-      <w:pPr>
-        <w:rPr>
-          <w:rFonts w:ascii="Courier New" w:hAnsi="Courier New" w:cs="Courier New"/>
-          <w:sz w:val="16"/>
-          <w:szCs w:val="16"/>
-        </w:rPr>
-      </w:pPr>
-      <w:r>
-        <w:rPr>
-          <w:rFonts w:ascii="Courier New" w:hAnsi="Courier New" w:cs="Courier New"/>
-          <w:sz w:val="16"/>
-          <w:szCs w:val="16"/>
-        </w:rPr>
-        <w:t xml:space="preserve">                top:271px;</w:t>
+        <w:t xml:space="preserve">                text-align:center;</w:t>
+      </w:r>
+    </w:p>
+    <w:p>
+      <w:pPr>
+        <w:rPr>
+          <w:rFonts w:ascii="Courier New" w:hAnsi="Courier New" w:cs="Courier New"/>
+          <w:sz w:val="16"/>
+          <w:szCs w:val="16"/>
+        </w:rPr>
+      </w:pPr>
+      <w:r>
+        <w:rPr>
+          <w:rFonts w:ascii="Courier New" w:hAnsi="Courier New" w:cs="Courier New"/>
+          <w:sz w:val="16"/>
+          <w:szCs w:val="16"/>
+        </w:rPr>
+        <w:t xml:space="preserve">                width:18.65%;</w:t>
+      </w:r>
+    </w:p>
+    <w:p>
+      <w:pPr>
+        <w:rPr>
+          <w:rFonts w:ascii="Courier New" w:hAnsi="Courier New" w:cs="Courier New"/>
+          <w:sz w:val="16"/>
+          <w:szCs w:val="16"/>
+        </w:rPr>
+      </w:pPr>
+      <w:r>
+        <w:rPr>
+          <w:rFonts w:ascii="Courier New" w:hAnsi="Courier New" w:cs="Courier New"/>
+          <w:sz w:val="16"/>
+          <w:szCs w:val="16"/>
+        </w:rPr>
+        <w:t xml:space="preserve">                height:53.5%;</w:t>
+      </w:r>
+    </w:p>
+    <w:p>
+      <w:pPr>
+        <w:rPr>
+          <w:rFonts w:ascii="Courier New" w:hAnsi="Courier New" w:cs="Courier New"/>
+          <w:sz w:val="16"/>
+          <w:szCs w:val="16"/>
+        </w:rPr>
+      </w:pPr>
+      <w:r>
+        <w:rPr>
+          <w:rFonts w:ascii="Courier New" w:hAnsi="Courier New" w:cs="Courier New"/>
+          <w:sz w:val="16"/>
+          <w:szCs w:val="16"/>
+        </w:rPr>
+        <w:t xml:space="preserve">                position:absolute;</w:t>
+      </w:r>
+    </w:p>
+    <w:p>
+      <w:pPr>
+        <w:rPr>
+          <w:rFonts w:ascii="Courier New" w:hAnsi="Courier New" w:cs="Courier New"/>
+          <w:sz w:val="16"/>
+          <w:szCs w:val="16"/>
+        </w:rPr>
+      </w:pPr>
+      <w:r>
+        <w:rPr>
+          <w:rFonts w:ascii="Courier New" w:hAnsi="Courier New" w:cs="Courier New"/>
+          <w:sz w:val="16"/>
+          <w:szCs w:val="16"/>
+        </w:rPr>
+        <w:t xml:space="preserve">                top:36.4%;</w:t>
+      </w:r>
+    </w:p>
+    <w:p>
+      <w:pPr>
+        <w:rPr>
+          <w:rFonts w:ascii="Courier New" w:hAnsi="Courier New" w:cs="Courier New"/>
+          <w:sz w:val="16"/>
+          <w:szCs w:val="16"/>
+        </w:rPr>
+      </w:pPr>
+      <w:r>
+        <w:rPr>
+          <w:rFonts w:ascii="Courier New" w:hAnsi="Courier New" w:cs="Courier New"/>
+          <w:sz w:val="16"/>
+          <w:szCs w:val="16"/>
+        </w:rPr>
+        <w:t xml:space="preserve">                left:39.6%;</w:t>
       </w:r>
     </w:p>
     <w:p>
@@ -3164,58 +3215,75 @@
           <w:sz w:val="16"/>
           <w:szCs w:val="16"/>
         </w:rPr>
-        <w:t xml:space="preserve">                position: absolute;</w:t>
-      </w:r>
-    </w:p>
-    <w:p>
-      <w:pPr>
-        <w:rPr>
-          <w:rFonts w:ascii="Courier New" w:hAnsi="Courier New" w:cs="Courier New"/>
-          <w:sz w:val="16"/>
-          <w:szCs w:val="16"/>
-        </w:rPr>
-      </w:pPr>
-      <w:r>
-        <w:rPr>
-          <w:rFonts w:ascii="Courier New" w:hAnsi="Courier New" w:cs="Courier New"/>
-          <w:sz w:val="16"/>
-          <w:szCs w:val="16"/>
-        </w:rPr>
-        <w:t xml:space="preserve">                width: 315px;</w:t>
-      </w:r>
-    </w:p>
-    <w:p>
-      <w:pPr>
-        <w:rPr>
-          <w:rFonts w:ascii="Courier New" w:hAnsi="Courier New" w:cs="Courier New"/>
-          <w:sz w:val="16"/>
-          <w:szCs w:val="16"/>
-        </w:rPr>
-      </w:pPr>
-      <w:r>
-        <w:rPr>
-          <w:rFonts w:ascii="Courier New" w:hAnsi="Courier New" w:cs="Courier New"/>
-          <w:sz w:val="16"/>
-          <w:szCs w:val="16"/>
-        </w:rPr>
-        <w:t xml:space="preserve">                left:610px;</w:t>
-      </w:r>
-    </w:p>
-    <w:p>
-      <w:pPr>
-        <w:rPr>
-          <w:rFonts w:ascii="Courier New" w:hAnsi="Courier New" w:cs="Courier New"/>
-          <w:sz w:val="16"/>
-          <w:szCs w:val="16"/>
-        </w:rPr>
-      </w:pPr>
-      <w:r>
-        <w:rPr>
-          <w:rFonts w:ascii="Courier New" w:hAnsi="Courier New" w:cs="Courier New"/>
-          <w:sz w:val="16"/>
-          <w:szCs w:val="16"/>
-        </w:rPr>
-        <w:t xml:space="preserve">                top:60px;</w:t>
+        <w:t xml:space="preserve">                position:absolute;</w:t>
+      </w:r>
+    </w:p>
+    <w:p>
+      <w:pPr>
+        <w:rPr>
+          <w:rFonts w:ascii="Courier New" w:hAnsi="Courier New" w:cs="Courier New"/>
+          <w:sz w:val="16"/>
+          <w:szCs w:val="16"/>
+        </w:rPr>
+      </w:pPr>
+      <w:r>
+        <w:rPr>
+          <w:rFonts w:ascii="Courier New" w:hAnsi="Courier New" w:cs="Courier New"/>
+          <w:sz w:val="16"/>
+          <w:szCs w:val="16"/>
+        </w:rPr>
+        <w:t xml:space="preserve">                width:20.45%;</w:t>
+      </w:r>
+    </w:p>
+    <w:p>
+      <w:pPr>
+        <w:rPr>
+          <w:rFonts w:ascii="Courier New" w:hAnsi="Courier New" w:cs="Courier New"/>
+          <w:sz w:val="16"/>
+          <w:szCs w:val="16"/>
+        </w:rPr>
+      </w:pPr>
+      <w:r>
+        <w:rPr>
+          <w:rFonts w:ascii="Courier New" w:hAnsi="Courier New" w:cs="Courier New"/>
+          <w:sz w:val="16"/>
+          <w:szCs w:val="16"/>
+        </w:rPr>
+        <w:t xml:space="preserve">                height:28.4%;</w:t>
+      </w:r>
+    </w:p>
+    <w:p>
+      <w:pPr>
+        <w:rPr>
+          <w:rFonts w:ascii="Courier New" w:hAnsi="Courier New" w:cs="Courier New"/>
+          <w:sz w:val="16"/>
+          <w:szCs w:val="16"/>
+        </w:rPr>
+      </w:pPr>
+      <w:r>
+        <w:rPr>
+          <w:rFonts w:ascii="Courier New" w:hAnsi="Courier New" w:cs="Courier New"/>
+          <w:sz w:val="16"/>
+          <w:szCs w:val="16"/>
+        </w:rPr>
+        <w:t xml:space="preserve">                left:39.75%;</w:t>
+      </w:r>
+    </w:p>
+    <w:p>
+      <w:pPr>
+        <w:rPr>
+          <w:rFonts w:ascii="Courier New" w:hAnsi="Courier New" w:cs="Courier New"/>
+          <w:sz w:val="16"/>
+          <w:szCs w:val="16"/>
+        </w:rPr>
+      </w:pPr>
+      <w:r>
+        <w:rPr>
+          <w:rFonts w:ascii="Courier New" w:hAnsi="Courier New" w:cs="Courier New"/>
+          <w:sz w:val="16"/>
+          <w:szCs w:val="16"/>
+        </w:rPr>
+        <w:t xml:space="preserve">                top:8%;</w:t>
       </w:r>
     </w:p>
     <w:p>
@@ -3249,24 +3317,41 @@
           <w:sz w:val="16"/>
           <w:szCs w:val="16"/>
         </w:rPr>
-        <w:t xml:space="preserve">            .fname {</w:t>
-      </w:r>
-    </w:p>
-    <w:p>
-      <w:pPr>
-        <w:rPr>
-          <w:rFonts w:ascii="Courier New" w:hAnsi="Courier New" w:cs="Courier New"/>
-          <w:sz w:val="16"/>
-          <w:szCs w:val="16"/>
-        </w:rPr>
-      </w:pPr>
-      <w:r>
-        <w:rPr>
-          <w:rFonts w:ascii="Courier New" w:hAnsi="Courier New" w:cs="Courier New"/>
-          <w:sz w:val="16"/>
-          <w:szCs w:val="16"/>
-        </w:rPr>
-        <w:t xml:space="preserve">                width: 150px;</w:t>
+        <w:t xml:space="preserve">            button {</w:t>
+      </w:r>
+    </w:p>
+    <w:p>
+      <w:pPr>
+        <w:rPr>
+          <w:rFonts w:ascii="Courier New" w:hAnsi="Courier New" w:cs="Courier New"/>
+          <w:sz w:val="16"/>
+          <w:szCs w:val="16"/>
+        </w:rPr>
+      </w:pPr>
+      <w:r>
+        <w:rPr>
+          <w:rFonts w:ascii="Courier New" w:hAnsi="Courier New" w:cs="Courier New"/>
+          <w:sz w:val="16"/>
+          <w:szCs w:val="16"/>
+        </w:rPr>
+        <w:t xml:space="preserve">                height:6.5%;</w:t>
+      </w:r>
+    </w:p>
+    <w:p>
+      <w:pPr>
+        <w:rPr>
+          <w:rFonts w:ascii="Courier New" w:hAnsi="Courier New" w:cs="Courier New"/>
+          <w:sz w:val="16"/>
+          <w:szCs w:val="16"/>
+        </w:rPr>
+      </w:pPr>
+      <w:r>
+        <w:rPr>
+          <w:rFonts w:ascii="Courier New" w:hAnsi="Courier New" w:cs="Courier New"/>
+          <w:sz w:val="16"/>
+          <w:szCs w:val="16"/>
+        </w:rPr>
+        <w:t xml:space="preserve">                width:85%;</w:t>
       </w:r>
     </w:p>
     <w:p>
@@ -3300,41 +3385,58 @@
           <w:sz w:val="16"/>
           <w:szCs w:val="16"/>
         </w:rPr>
-        <w:t xml:space="preserve">            button {</w:t>
-      </w:r>
-    </w:p>
-    <w:p>
-      <w:pPr>
-        <w:rPr>
-          <w:rFonts w:ascii="Courier New" w:hAnsi="Courier New" w:cs="Courier New"/>
-          <w:sz w:val="16"/>
-          <w:szCs w:val="16"/>
-        </w:rPr>
-      </w:pPr>
-      <w:r>
-        <w:rPr>
-          <w:rFonts w:ascii="Courier New" w:hAnsi="Courier New" w:cs="Courier New"/>
-          <w:sz w:val="16"/>
-          <w:szCs w:val="16"/>
-        </w:rPr>
-        <w:t xml:space="preserve">                height:25px;</w:t>
-      </w:r>
-    </w:p>
-    <w:p>
-      <w:pPr>
-        <w:rPr>
-          <w:rFonts w:ascii="Courier New" w:hAnsi="Courier New" w:cs="Courier New"/>
-          <w:sz w:val="16"/>
-          <w:szCs w:val="16"/>
-        </w:rPr>
-      </w:pPr>
-      <w:r>
-        <w:rPr>
-          <w:rFonts w:ascii="Courier New" w:hAnsi="Courier New" w:cs="Courier New"/>
-          <w:sz w:val="16"/>
-          <w:szCs w:val="16"/>
-        </w:rPr>
-        <w:t xml:space="preserve">                width:250px;</w:t>
+        <w:t xml:space="preserve">            .forgotPassword {</w:t>
+      </w:r>
+    </w:p>
+    <w:p>
+      <w:pPr>
+        <w:rPr>
+          <w:rFonts w:ascii="Courier New" w:hAnsi="Courier New" w:cs="Courier New"/>
+          <w:sz w:val="16"/>
+          <w:szCs w:val="16"/>
+        </w:rPr>
+      </w:pPr>
+      <w:r>
+        <w:rPr>
+          <w:rFonts w:ascii="Courier New" w:hAnsi="Courier New" w:cs="Courier New"/>
+          <w:sz w:val="16"/>
+          <w:szCs w:val="16"/>
+        </w:rPr>
+        <w:t xml:space="preserve">                position:relative;</w:t>
+      </w:r>
+    </w:p>
+    <w:p>
+      <w:pPr>
+        <w:rPr>
+          <w:rFonts w:ascii="Courier New" w:hAnsi="Courier New" w:cs="Courier New"/>
+          <w:sz w:val="16"/>
+          <w:szCs w:val="16"/>
+        </w:rPr>
+      </w:pPr>
+      <w:r>
+        <w:rPr>
+          <w:rFonts w:ascii="Courier New" w:hAnsi="Courier New" w:cs="Courier New"/>
+          <w:sz w:val="16"/>
+          <w:szCs w:val="16"/>
+        </w:rPr>
+        <w:t xml:space="preserve">                right:21%;</w:t>
+      </w:r>
+    </w:p>
+    <w:p>
+      <w:pPr>
+        <w:rPr>
+          <w:rFonts w:ascii="Courier New" w:hAnsi="Courier New" w:cs="Courier New"/>
+          <w:sz w:val="16"/>
+          <w:szCs w:val="16"/>
+        </w:rPr>
+      </w:pPr>
+      <w:r>
+        <w:rPr>
+          <w:rFonts w:ascii="Courier New" w:hAnsi="Courier New" w:cs="Courier New"/>
+          <w:sz w:val="16"/>
+          <w:szCs w:val="16"/>
+        </w:rPr>
+        <w:t xml:space="preserve">                bottom:0%;</w:t>
       </w:r>
     </w:p>
     <w:p>
@@ -3368,74 +3470,6 @@
           <w:sz w:val="16"/>
           <w:szCs w:val="16"/>
         </w:rPr>
-        <w:t xml:space="preserve">            .forgotPassword {</w:t>
-      </w:r>
-    </w:p>
-    <w:p>
-      <w:pPr>
-        <w:rPr>
-          <w:rFonts w:ascii="Courier New" w:hAnsi="Courier New" w:cs="Courier New"/>
-          <w:sz w:val="16"/>
-          <w:szCs w:val="16"/>
-        </w:rPr>
-      </w:pPr>
-      <w:r>
-        <w:rPr>
-          <w:rFonts w:ascii="Courier New" w:hAnsi="Courier New" w:cs="Courier New"/>
-          <w:sz w:val="16"/>
-          <w:szCs w:val="16"/>
-        </w:rPr>
-        <w:t xml:space="preserve">                position: relative;</w:t>
-      </w:r>
-    </w:p>
-    <w:p>
-      <w:pPr>
-        <w:rPr>
-          <w:rFonts w:ascii="Courier New" w:hAnsi="Courier New" w:cs="Courier New"/>
-          <w:sz w:val="16"/>
-          <w:szCs w:val="16"/>
-        </w:rPr>
-      </w:pPr>
-      <w:r>
-        <w:rPr>
-          <w:rFonts w:ascii="Courier New" w:hAnsi="Courier New" w:cs="Courier New"/>
-          <w:sz w:val="16"/>
-          <w:szCs w:val="16"/>
-        </w:rPr>
-        <w:t xml:space="preserve">                right:60px;</w:t>
-      </w:r>
-    </w:p>
-    <w:p>
-      <w:pPr>
-        <w:rPr>
-          <w:rFonts w:ascii="Courier New" w:hAnsi="Courier New" w:cs="Courier New"/>
-          <w:sz w:val="16"/>
-          <w:szCs w:val="16"/>
-        </w:rPr>
-      </w:pPr>
-      <w:r>
-        <w:rPr>
-          <w:rFonts w:ascii="Courier New" w:hAnsi="Courier New" w:cs="Courier New"/>
-          <w:sz w:val="16"/>
-          <w:szCs w:val="16"/>
-        </w:rPr>
-        <w:t xml:space="preserve">            }</w:t>
-      </w:r>
-    </w:p>
-    <w:p>
-      <w:pPr>
-        <w:rPr>
-          <w:rFonts w:ascii="Courier New" w:hAnsi="Courier New" w:cs="Courier New"/>
-          <w:sz w:val="16"/>
-          <w:szCs w:val="16"/>
-        </w:rPr>
-      </w:pPr>
-      <w:r>
-        <w:rPr>
-          <w:rFonts w:ascii="Courier New" w:hAnsi="Courier New" w:cs="Courier New"/>
-          <w:sz w:val="16"/>
-          <w:szCs w:val="16"/>
-        </w:rPr>
         <w:t xml:space="preserve">            .signUp {</w:t>
       </w:r>
     </w:p>
@@ -3453,41 +3487,41 @@
           <w:sz w:val="16"/>
           <w:szCs w:val="16"/>
         </w:rPr>
-        <w:t xml:space="preserve">                position: relative;</w:t>
-      </w:r>
-    </w:p>
-    <w:p>
-      <w:pPr>
-        <w:rPr>
-          <w:rFonts w:ascii="Courier New" w:hAnsi="Courier New" w:cs="Courier New"/>
-          <w:sz w:val="16"/>
-          <w:szCs w:val="16"/>
-        </w:rPr>
-      </w:pPr>
-      <w:r>
-        <w:rPr>
-          <w:rFonts w:ascii="Courier New" w:hAnsi="Courier New" w:cs="Courier New"/>
-          <w:sz w:val="16"/>
-          <w:szCs w:val="16"/>
-        </w:rPr>
-        <w:t xml:space="preserve">                bottom: 18.5px;</w:t>
-      </w:r>
-    </w:p>
-    <w:p>
-      <w:pPr>
-        <w:rPr>
-          <w:rFonts w:ascii="Courier New" w:hAnsi="Courier New" w:cs="Courier New"/>
-          <w:sz w:val="16"/>
-          <w:szCs w:val="16"/>
-        </w:rPr>
-      </w:pPr>
-      <w:r>
-        <w:rPr>
-          <w:rFonts w:ascii="Courier New" w:hAnsi="Courier New" w:cs="Courier New"/>
-          <w:sz w:val="16"/>
-          <w:szCs w:val="16"/>
-        </w:rPr>
-        <w:t xml:space="preserve">                left: 60px;</w:t>
+        <w:t xml:space="preserve">                position:relative;</w:t>
+      </w:r>
+    </w:p>
+    <w:p>
+      <w:pPr>
+        <w:rPr>
+          <w:rFonts w:ascii="Courier New" w:hAnsi="Courier New" w:cs="Courier New"/>
+          <w:sz w:val="16"/>
+          <w:szCs w:val="16"/>
+        </w:rPr>
+      </w:pPr>
+      <w:r>
+        <w:rPr>
+          <w:rFonts w:ascii="Courier New" w:hAnsi="Courier New" w:cs="Courier New"/>
+          <w:sz w:val="16"/>
+          <w:szCs w:val="16"/>
+        </w:rPr>
+        <w:t xml:space="preserve">                bottom:4.5%;</w:t>
+      </w:r>
+    </w:p>
+    <w:p>
+      <w:pPr>
+        <w:rPr>
+          <w:rFonts w:ascii="Courier New" w:hAnsi="Courier New" w:cs="Courier New"/>
+          <w:sz w:val="16"/>
+          <w:szCs w:val="16"/>
+        </w:rPr>
+      </w:pPr>
+      <w:r>
+        <w:rPr>
+          <w:rFonts w:ascii="Courier New" w:hAnsi="Courier New" w:cs="Courier New"/>
+          <w:sz w:val="16"/>
+          <w:szCs w:val="16"/>
+        </w:rPr>
+        <w:t xml:space="preserve">                left:22%;</w:t>
       </w:r>
     </w:p>
     <w:p>
@@ -3825,24 +3859,7 @@
           <w:szCs w:val="16"/>
         </w:rPr>
         <w:tab/>
-        <w:t>&lt;input type="text" id="lname" name="lname"&gt;&lt;br&gt;&lt;br&gt;</w:t>
-      </w:r>
-    </w:p>
-    <w:p>
-      <w:pPr>
-        <w:rPr>
-          <w:rFonts w:ascii="Courier New" w:hAnsi="Courier New" w:cs="Courier New"/>
-          <w:sz w:val="16"/>
-          <w:szCs w:val="16"/>
-        </w:rPr>
-      </w:pPr>
-      <w:r>
-        <w:rPr>
-          <w:rFonts w:ascii="Courier New" w:hAnsi="Courier New" w:cs="Courier New"/>
-          <w:sz w:val="16"/>
-          <w:szCs w:val="16"/>
-        </w:rPr>
-        <w:t xml:space="preserve">                </w:t>
+        <w:t xml:space="preserve">&lt;input type="password" id="lname" name="lname"&gt;&lt;br&gt;&lt;br&gt;    </w:t>
       </w:r>
     </w:p>
     <w:p>
@@ -3961,7 +3978,7 @@
           <w:sz w:val="16"/>
           <w:szCs w:val="16"/>
         </w:rPr>
-        <w:t xml:space="preserve">                &lt;a href = "LogInPage.html"&gt;Forgot Password?&lt;/a&gt;</w:t>
+        <w:t xml:space="preserve">                &lt;a href="LogInPage.html"&gt;Forgot Password?&lt;span&gt;&lt;/span&gt;&lt;/a&gt;</w:t>
       </w:r>
     </w:p>
     <w:p>
@@ -3995,41 +4012,41 @@
           <w:sz w:val="16"/>
           <w:szCs w:val="16"/>
         </w:rPr>
+        <w:t xml:space="preserve">            &lt;div class="signUp"&gt;</w:t>
+      </w:r>
+    </w:p>
+    <w:p>
+      <w:pPr>
+        <w:rPr>
+          <w:rFonts w:ascii="Courier New" w:hAnsi="Courier New" w:cs="Courier New"/>
+          <w:sz w:val="16"/>
+          <w:szCs w:val="16"/>
+        </w:rPr>
+      </w:pPr>
+      <w:r>
+        <w:rPr>
+          <w:rFonts w:ascii="Courier New" w:hAnsi="Courier New" w:cs="Courier New"/>
+          <w:sz w:val="16"/>
+          <w:szCs w:val="16"/>
+        </w:rPr>
+        <w:t xml:space="preserve">                &lt;a href="CreateAccount.html"&gt;Sign up&lt;span&gt;&lt;/span&gt;&lt;/a&gt;</w:t>
+      </w:r>
+    </w:p>
+    <w:p>
+      <w:pPr>
+        <w:rPr>
+          <w:rFonts w:ascii="Courier New" w:hAnsi="Courier New" w:cs="Courier New"/>
+          <w:sz w:val="16"/>
+          <w:szCs w:val="16"/>
+        </w:rPr>
+      </w:pPr>
+      <w:r>
+        <w:rPr>
+          <w:rFonts w:ascii="Courier New" w:hAnsi="Courier New" w:cs="Courier New"/>
+          <w:sz w:val="16"/>
+          <w:szCs w:val="16"/>
+        </w:rPr>
         <w:lastRenderedPageBreak/>
-        <w:t xml:space="preserve">            &lt;div class="signUp"&gt;</w:t>
-      </w:r>
-    </w:p>
-    <w:p>
-      <w:pPr>
-        <w:rPr>
-          <w:rFonts w:ascii="Courier New" w:hAnsi="Courier New" w:cs="Courier New"/>
-          <w:sz w:val="16"/>
-          <w:szCs w:val="16"/>
-        </w:rPr>
-      </w:pPr>
-      <w:r>
-        <w:rPr>
-          <w:rFonts w:ascii="Courier New" w:hAnsi="Courier New" w:cs="Courier New"/>
-          <w:sz w:val="16"/>
-          <w:szCs w:val="16"/>
-        </w:rPr>
-        <w:t xml:space="preserve">                &lt;a href = "CreateAccount.html"&gt;Sign up&lt;/a&gt;</w:t>
-      </w:r>
-    </w:p>
-    <w:p>
-      <w:pPr>
-        <w:rPr>
-          <w:rFonts w:ascii="Courier New" w:hAnsi="Courier New" w:cs="Courier New"/>
-          <w:sz w:val="16"/>
-          <w:szCs w:val="16"/>
-        </w:rPr>
-      </w:pPr>
-      <w:r>
-        <w:rPr>
-          <w:rFonts w:ascii="Courier New" w:hAnsi="Courier New" w:cs="Courier New"/>
-          <w:sz w:val="16"/>
-          <w:szCs w:val="16"/>
-        </w:rPr>
         <w:t xml:space="preserve">            &lt;/div&gt;</w:t>
       </w:r>
     </w:p>
@@ -4278,15 +4295,6 @@
           <w:szCs w:val="16"/>
         </w:rPr>
       </w:pPr>
-    </w:p>
-    <w:p>
-      <w:pPr>
-        <w:rPr>
-          <w:rFonts w:ascii="Courier New" w:hAnsi="Courier New" w:cs="Courier New"/>
-          <w:sz w:val="16"/>
-          <w:szCs w:val="16"/>
-        </w:rPr>
-      </w:pPr>
       <w:r>
         <w:rPr>
           <w:rFonts w:ascii="Courier New" w:hAnsi="Courier New" w:cs="Courier New"/>
@@ -4361,24 +4369,24 @@
           <w:sz w:val="16"/>
           <w:szCs w:val="16"/>
         </w:rPr>
-        <w:t xml:space="preserve">                top:100px;</w:t>
-      </w:r>
-    </w:p>
-    <w:p>
-      <w:pPr>
-        <w:rPr>
-          <w:rFonts w:ascii="Courier New" w:hAnsi="Courier New" w:cs="Courier New"/>
-          <w:sz w:val="16"/>
-          <w:szCs w:val="16"/>
-        </w:rPr>
-      </w:pPr>
-      <w:r>
-        <w:rPr>
-          <w:rFonts w:ascii="Courier New" w:hAnsi="Courier New" w:cs="Courier New"/>
-          <w:sz w:val="16"/>
-          <w:szCs w:val="16"/>
-        </w:rPr>
-        <w:t xml:space="preserve">                right: 200px;</w:t>
+        <w:t xml:space="preserve">                top: 14%;</w:t>
+      </w:r>
+    </w:p>
+    <w:p>
+      <w:pPr>
+        <w:rPr>
+          <w:rFonts w:ascii="Courier New" w:hAnsi="Courier New" w:cs="Courier New"/>
+          <w:sz w:val="16"/>
+          <w:szCs w:val="16"/>
+        </w:rPr>
+      </w:pPr>
+      <w:r>
+        <w:rPr>
+          <w:rFonts w:ascii="Courier New" w:hAnsi="Courier New" w:cs="Courier New"/>
+          <w:sz w:val="16"/>
+          <w:szCs w:val="16"/>
+        </w:rPr>
+        <w:t xml:space="preserve">                right: 13%;</w:t>
       </w:r>
     </w:p>
     <w:p>
@@ -4463,24 +4471,58 @@
           <w:sz w:val="16"/>
           <w:szCs w:val="16"/>
         </w:rPr>
-        <w:t xml:space="preserve">                width:100%;</w:t>
-      </w:r>
-    </w:p>
-    <w:p>
-      <w:pPr>
-        <w:rPr>
-          <w:rFonts w:ascii="Courier New" w:hAnsi="Courier New" w:cs="Courier New"/>
-          <w:sz w:val="16"/>
-          <w:szCs w:val="16"/>
-        </w:rPr>
-      </w:pPr>
-      <w:r>
-        <w:rPr>
-          <w:rFonts w:ascii="Courier New" w:hAnsi="Courier New" w:cs="Courier New"/>
-          <w:sz w:val="16"/>
-          <w:szCs w:val="16"/>
-        </w:rPr>
-        <w:t xml:space="preserve">                height:100%;</w:t>
+        <w:t xml:space="preserve">                width: 100%;</w:t>
+      </w:r>
+    </w:p>
+    <w:p>
+      <w:pPr>
+        <w:rPr>
+          <w:rFonts w:ascii="Courier New" w:hAnsi="Courier New" w:cs="Courier New"/>
+          <w:sz w:val="16"/>
+          <w:szCs w:val="16"/>
+        </w:rPr>
+      </w:pPr>
+      <w:r>
+        <w:rPr>
+          <w:rFonts w:ascii="Courier New" w:hAnsi="Courier New" w:cs="Courier New"/>
+          <w:sz w:val="16"/>
+          <w:szCs w:val="16"/>
+        </w:rPr>
+        <w:t xml:space="preserve">                height: 100%;</w:t>
+      </w:r>
+    </w:p>
+    <w:p>
+      <w:pPr>
+        <w:rPr>
+          <w:rFonts w:ascii="Courier New" w:hAnsi="Courier New" w:cs="Courier New"/>
+          <w:sz w:val="16"/>
+          <w:szCs w:val="16"/>
+        </w:rPr>
+      </w:pPr>
+      <w:r>
+        <w:rPr>
+          <w:rFonts w:ascii="Courier New" w:hAnsi="Courier New" w:cs="Courier New"/>
+          <w:sz w:val="16"/>
+          <w:szCs w:val="16"/>
+        </w:rPr>
+        <w:t xml:space="preserve">                top: 0%;</w:t>
+      </w:r>
+    </w:p>
+    <w:p>
+      <w:pPr>
+        <w:rPr>
+          <w:rFonts w:ascii="Courier New" w:hAnsi="Courier New" w:cs="Courier New"/>
+          <w:sz w:val="16"/>
+          <w:szCs w:val="16"/>
+        </w:rPr>
+      </w:pPr>
+      <w:r>
+        <w:rPr>
+          <w:rFonts w:ascii="Courier New" w:hAnsi="Courier New" w:cs="Courier New"/>
+          <w:sz w:val="16"/>
+          <w:szCs w:val="16"/>
+        </w:rPr>
+        <w:t xml:space="preserve">                left: 0%;</w:t>
       </w:r>
     </w:p>
     <w:p>
@@ -4531,24 +4573,24 @@
           <w:sz w:val="16"/>
           <w:szCs w:val="16"/>
         </w:rPr>
-        <w:t xml:space="preserve">                height:25px;</w:t>
-      </w:r>
-    </w:p>
-    <w:p>
-      <w:pPr>
-        <w:rPr>
-          <w:rFonts w:ascii="Courier New" w:hAnsi="Courier New" w:cs="Courier New"/>
-          <w:sz w:val="16"/>
-          <w:szCs w:val="16"/>
-        </w:rPr>
-      </w:pPr>
-      <w:r>
-        <w:rPr>
-          <w:rFonts w:ascii="Courier New" w:hAnsi="Courier New" w:cs="Courier New"/>
-          <w:sz w:val="16"/>
-          <w:szCs w:val="16"/>
-        </w:rPr>
-        <w:t xml:space="preserve">                width:250px;</w:t>
+        <w:t xml:space="preserve">                height: 25px;</w:t>
+      </w:r>
+    </w:p>
+    <w:p>
+      <w:pPr>
+        <w:rPr>
+          <w:rFonts w:ascii="Courier New" w:hAnsi="Courier New" w:cs="Courier New"/>
+          <w:sz w:val="16"/>
+          <w:szCs w:val="16"/>
+        </w:rPr>
+      </w:pPr>
+      <w:r>
+        <w:rPr>
+          <w:rFonts w:ascii="Courier New" w:hAnsi="Courier New" w:cs="Courier New"/>
+          <w:sz w:val="16"/>
+          <w:szCs w:val="16"/>
+        </w:rPr>
+        <w:t xml:space="preserve">                width: 33%;</w:t>
       </w:r>
     </w:p>
     <w:p>
@@ -4576,15 +4618,6 @@
           <w:szCs w:val="16"/>
         </w:rPr>
       </w:pPr>
-    </w:p>
-    <w:p>
-      <w:pPr>
-        <w:rPr>
-          <w:rFonts w:ascii="Courier New" w:hAnsi="Courier New" w:cs="Courier New"/>
-          <w:sz w:val="16"/>
-          <w:szCs w:val="16"/>
-        </w:rPr>
-      </w:pPr>
       <w:r>
         <w:rPr>
           <w:rFonts w:ascii="Courier New" w:hAnsi="Courier New" w:cs="Courier New"/>
@@ -4812,7 +4845,7 @@
           <w:sz w:val="16"/>
           <w:szCs w:val="16"/>
         </w:rPr>
-        <w:t xml:space="preserve">                padding: 10px 30px 32px 30px;</w:t>
+        <w:t xml:space="preserve">                padding: 0.5% 30px 32px 30px;</w:t>
       </w:r>
     </w:p>
     <w:p>
@@ -5653,75 +5686,58 @@
           <w:sz w:val="16"/>
           <w:szCs w:val="16"/>
         </w:rPr>
-        <w:t xml:space="preserve">                background-color: blanchedalmond;</w:t>
-      </w:r>
-    </w:p>
-    <w:p>
-      <w:pPr>
-        <w:rPr>
-          <w:rFonts w:ascii="Courier New" w:hAnsi="Courier New" w:cs="Courier New"/>
-          <w:sz w:val="16"/>
-          <w:szCs w:val="16"/>
-        </w:rPr>
-      </w:pPr>
-      <w:r>
-        <w:rPr>
-          <w:rFonts w:ascii="Courier New" w:hAnsi="Courier New" w:cs="Courier New"/>
-          <w:sz w:val="16"/>
-          <w:szCs w:val="16"/>
-        </w:rPr>
-        <w:t xml:space="preserve">                display: flex;</w:t>
-      </w:r>
-    </w:p>
-    <w:p>
-      <w:pPr>
-        <w:rPr>
-          <w:rFonts w:ascii="Courier New" w:hAnsi="Courier New" w:cs="Courier New"/>
-          <w:sz w:val="16"/>
-          <w:szCs w:val="16"/>
-        </w:rPr>
-      </w:pPr>
-      <w:r>
-        <w:rPr>
-          <w:rFonts w:ascii="Courier New" w:hAnsi="Courier New" w:cs="Courier New"/>
-          <w:sz w:val="16"/>
-          <w:szCs w:val="16"/>
-        </w:rPr>
-        <w:t xml:space="preserve">                justify-content: space-between;</w:t>
-      </w:r>
-    </w:p>
-    <w:p>
-      <w:pPr>
-        <w:rPr>
-          <w:rFonts w:ascii="Courier New" w:hAnsi="Courier New" w:cs="Courier New"/>
-          <w:sz w:val="16"/>
-          <w:szCs w:val="16"/>
-        </w:rPr>
-      </w:pPr>
-      <w:r>
-        <w:rPr>
-          <w:rFonts w:ascii="Courier New" w:hAnsi="Courier New" w:cs="Courier New"/>
-          <w:sz w:val="16"/>
-          <w:szCs w:val="16"/>
-        </w:rPr>
-        <w:t xml:space="preserve">                flex-wrap: wrap;</w:t>
-      </w:r>
-    </w:p>
-    <w:p>
-      <w:pPr>
-        <w:rPr>
-          <w:rFonts w:ascii="Courier New" w:hAnsi="Courier New" w:cs="Courier New"/>
-          <w:sz w:val="16"/>
-          <w:szCs w:val="16"/>
-        </w:rPr>
-      </w:pPr>
-      <w:r>
-        <w:rPr>
-          <w:rFonts w:ascii="Courier New" w:hAnsi="Courier New" w:cs="Courier New"/>
-          <w:sz w:val="16"/>
-          <w:szCs w:val="16"/>
-        </w:rPr>
-        <w:t xml:space="preserve">             </w:t>
+        <w:t xml:space="preserve">                background-color:blanchedalmond;</w:t>
+      </w:r>
+    </w:p>
+    <w:p>
+      <w:pPr>
+        <w:rPr>
+          <w:rFonts w:ascii="Courier New" w:hAnsi="Courier New" w:cs="Courier New"/>
+          <w:sz w:val="16"/>
+          <w:szCs w:val="16"/>
+        </w:rPr>
+      </w:pPr>
+      <w:r>
+        <w:rPr>
+          <w:rFonts w:ascii="Courier New" w:hAnsi="Courier New" w:cs="Courier New"/>
+          <w:sz w:val="16"/>
+          <w:szCs w:val="16"/>
+        </w:rPr>
+        <w:t xml:space="preserve">                display:flex;</w:t>
+      </w:r>
+    </w:p>
+    <w:p>
+      <w:pPr>
+        <w:rPr>
+          <w:rFonts w:ascii="Courier New" w:hAnsi="Courier New" w:cs="Courier New"/>
+          <w:sz w:val="16"/>
+          <w:szCs w:val="16"/>
+        </w:rPr>
+      </w:pPr>
+      <w:r>
+        <w:rPr>
+          <w:rFonts w:ascii="Courier New" w:hAnsi="Courier New" w:cs="Courier New"/>
+          <w:sz w:val="16"/>
+          <w:szCs w:val="16"/>
+        </w:rPr>
+        <w:t xml:space="preserve">                justify-content:space-between;</w:t>
+      </w:r>
+    </w:p>
+    <w:p>
+      <w:pPr>
+        <w:rPr>
+          <w:rFonts w:ascii="Courier New" w:hAnsi="Courier New" w:cs="Courier New"/>
+          <w:sz w:val="16"/>
+          <w:szCs w:val="16"/>
+        </w:rPr>
+      </w:pPr>
+      <w:r>
+        <w:rPr>
+          <w:rFonts w:ascii="Courier New" w:hAnsi="Courier New" w:cs="Courier New"/>
+          <w:sz w:val="16"/>
+          <w:szCs w:val="16"/>
+        </w:rPr>
+        <w:t xml:space="preserve">                flex-wrap:wrap;</w:t>
       </w:r>
     </w:p>
     <w:p>
@@ -5789,24 +5805,653 @@
           <w:sz w:val="16"/>
           <w:szCs w:val="16"/>
         </w:rPr>
-        <w:t xml:space="preserve">                width: 560px;</w:t>
-      </w:r>
-    </w:p>
-    <w:p>
-      <w:pPr>
-        <w:rPr>
-          <w:rFonts w:ascii="Courier New" w:hAnsi="Courier New" w:cs="Courier New"/>
-          <w:sz w:val="16"/>
-          <w:szCs w:val="16"/>
-        </w:rPr>
-      </w:pPr>
-      <w:r>
-        <w:rPr>
-          <w:rFonts w:ascii="Courier New" w:hAnsi="Courier New" w:cs="Courier New"/>
-          <w:sz w:val="16"/>
-          <w:szCs w:val="16"/>
-        </w:rPr>
-        <w:t xml:space="preserve">                height: 660px;</w:t>
+        <w:t xml:space="preserve">                width:36%;</w:t>
+      </w:r>
+    </w:p>
+    <w:p>
+      <w:pPr>
+        <w:rPr>
+          <w:rFonts w:ascii="Courier New" w:hAnsi="Courier New" w:cs="Courier New"/>
+          <w:sz w:val="16"/>
+          <w:szCs w:val="16"/>
+        </w:rPr>
+      </w:pPr>
+      <w:r>
+        <w:rPr>
+          <w:rFonts w:ascii="Courier New" w:hAnsi="Courier New" w:cs="Courier New"/>
+          <w:sz w:val="16"/>
+          <w:szCs w:val="16"/>
+        </w:rPr>
+        <w:t xml:space="preserve">                height:88%;</w:t>
+      </w:r>
+    </w:p>
+    <w:p>
+      <w:pPr>
+        <w:rPr>
+          <w:rFonts w:ascii="Courier New" w:hAnsi="Courier New" w:cs="Courier New"/>
+          <w:sz w:val="16"/>
+          <w:szCs w:val="16"/>
+        </w:rPr>
+      </w:pPr>
+      <w:r>
+        <w:rPr>
+          <w:rFonts w:ascii="Courier New" w:hAnsi="Courier New" w:cs="Courier New"/>
+          <w:sz w:val="16"/>
+          <w:szCs w:val="16"/>
+        </w:rPr>
+        <w:t xml:space="preserve">                position:absolute;</w:t>
+      </w:r>
+    </w:p>
+    <w:p>
+      <w:pPr>
+        <w:rPr>
+          <w:rFonts w:ascii="Courier New" w:hAnsi="Courier New" w:cs="Courier New"/>
+          <w:sz w:val="16"/>
+          <w:szCs w:val="16"/>
+        </w:rPr>
+      </w:pPr>
+      <w:r>
+        <w:rPr>
+          <w:rFonts w:ascii="Courier New" w:hAnsi="Courier New" w:cs="Courier New"/>
+          <w:sz w:val="16"/>
+          <w:szCs w:val="16"/>
+        </w:rPr>
+        <w:t xml:space="preserve">                top:5%;</w:t>
+      </w:r>
+    </w:p>
+    <w:p>
+      <w:pPr>
+        <w:rPr>
+          <w:rFonts w:ascii="Courier New" w:hAnsi="Courier New" w:cs="Courier New"/>
+          <w:sz w:val="16"/>
+          <w:szCs w:val="16"/>
+        </w:rPr>
+      </w:pPr>
+      <w:r>
+        <w:rPr>
+          <w:rFonts w:ascii="Courier New" w:hAnsi="Courier New" w:cs="Courier New"/>
+          <w:sz w:val="16"/>
+          <w:szCs w:val="16"/>
+        </w:rPr>
+        <w:t xml:space="preserve">                right:31%;</w:t>
+      </w:r>
+    </w:p>
+    <w:p>
+      <w:pPr>
+        <w:rPr>
+          <w:rFonts w:ascii="Courier New" w:hAnsi="Courier New" w:cs="Courier New"/>
+          <w:sz w:val="16"/>
+          <w:szCs w:val="16"/>
+        </w:rPr>
+      </w:pPr>
+      <w:r>
+        <w:rPr>
+          <w:rFonts w:ascii="Courier New" w:hAnsi="Courier New" w:cs="Courier New"/>
+          <w:sz w:val="16"/>
+          <w:szCs w:val="16"/>
+        </w:rPr>
+        <w:t xml:space="preserve">            }</w:t>
+      </w:r>
+    </w:p>
+    <w:p>
+      <w:pPr>
+        <w:rPr>
+          <w:rFonts w:ascii="Courier New" w:hAnsi="Courier New" w:cs="Courier New"/>
+          <w:sz w:val="16"/>
+          <w:szCs w:val="16"/>
+        </w:rPr>
+      </w:pPr>
+      <w:r>
+        <w:rPr>
+          <w:rFonts w:ascii="Courier New" w:hAnsi="Courier New" w:cs="Courier New"/>
+          <w:sz w:val="16"/>
+          <w:szCs w:val="16"/>
+        </w:rPr>
+        <w:t xml:space="preserve">            button {</w:t>
+      </w:r>
+    </w:p>
+    <w:p>
+      <w:pPr>
+        <w:rPr>
+          <w:rFonts w:ascii="Courier New" w:hAnsi="Courier New" w:cs="Courier New"/>
+          <w:sz w:val="16"/>
+          <w:szCs w:val="16"/>
+        </w:rPr>
+      </w:pPr>
+      <w:r>
+        <w:rPr>
+          <w:rFonts w:ascii="Courier New" w:hAnsi="Courier New" w:cs="Courier New"/>
+          <w:sz w:val="16"/>
+          <w:szCs w:val="16"/>
+        </w:rPr>
+        <w:t xml:space="preserve">                height:25px;</w:t>
+      </w:r>
+    </w:p>
+    <w:p>
+      <w:pPr>
+        <w:rPr>
+          <w:rFonts w:ascii="Courier New" w:hAnsi="Courier New" w:cs="Courier New"/>
+          <w:sz w:val="16"/>
+          <w:szCs w:val="16"/>
+        </w:rPr>
+      </w:pPr>
+      <w:r>
+        <w:rPr>
+          <w:rFonts w:ascii="Courier New" w:hAnsi="Courier New" w:cs="Courier New"/>
+          <w:sz w:val="16"/>
+          <w:szCs w:val="16"/>
+        </w:rPr>
+        <w:t xml:space="preserve">                width:46%;</w:t>
+      </w:r>
+    </w:p>
+    <w:p>
+      <w:pPr>
+        <w:rPr>
+          <w:rFonts w:ascii="Courier New" w:hAnsi="Courier New" w:cs="Courier New"/>
+          <w:sz w:val="16"/>
+          <w:szCs w:val="16"/>
+        </w:rPr>
+      </w:pPr>
+      <w:r>
+        <w:rPr>
+          <w:rFonts w:ascii="Courier New" w:hAnsi="Courier New" w:cs="Courier New"/>
+          <w:sz w:val="16"/>
+          <w:szCs w:val="16"/>
+        </w:rPr>
+        <w:t xml:space="preserve">            }</w:t>
+      </w:r>
+    </w:p>
+    <w:p>
+      <w:pPr>
+        <w:rPr>
+          <w:rFonts w:ascii="Courier New" w:hAnsi="Courier New" w:cs="Courier New"/>
+          <w:sz w:val="16"/>
+          <w:szCs w:val="16"/>
+        </w:rPr>
+      </w:pPr>
+      <w:r>
+        <w:rPr>
+          <w:rFonts w:ascii="Courier New" w:hAnsi="Courier New" w:cs="Courier New"/>
+          <w:sz w:val="16"/>
+          <w:szCs w:val="16"/>
+        </w:rPr>
+        <w:t xml:space="preserve">            .lname {</w:t>
+      </w:r>
+    </w:p>
+    <w:p>
+      <w:pPr>
+        <w:rPr>
+          <w:rFonts w:ascii="Courier New" w:hAnsi="Courier New" w:cs="Courier New"/>
+          <w:sz w:val="16"/>
+          <w:szCs w:val="16"/>
+        </w:rPr>
+      </w:pPr>
+      <w:r>
+        <w:rPr>
+          <w:rFonts w:ascii="Courier New" w:hAnsi="Courier New" w:cs="Courier New"/>
+          <w:sz w:val="16"/>
+          <w:szCs w:val="16"/>
+        </w:rPr>
+        <w:t xml:space="preserve">                font-size:20px;</w:t>
+      </w:r>
+    </w:p>
+    <w:p>
+      <w:pPr>
+        <w:rPr>
+          <w:rFonts w:ascii="Courier New" w:hAnsi="Courier New" w:cs="Courier New"/>
+          <w:sz w:val="16"/>
+          <w:szCs w:val="16"/>
+        </w:rPr>
+      </w:pPr>
+      <w:r>
+        <w:rPr>
+          <w:rFonts w:ascii="Courier New" w:hAnsi="Courier New" w:cs="Courier New"/>
+          <w:sz w:val="16"/>
+          <w:szCs w:val="16"/>
+        </w:rPr>
+        <w:t xml:space="preserve">                color:blue;</w:t>
+      </w:r>
+    </w:p>
+    <w:p>
+      <w:pPr>
+        <w:rPr>
+          <w:rFonts w:ascii="Courier New" w:hAnsi="Courier New" w:cs="Courier New"/>
+          <w:sz w:val="16"/>
+          <w:szCs w:val="16"/>
+        </w:rPr>
+      </w:pPr>
+      <w:r>
+        <w:rPr>
+          <w:rFonts w:ascii="Courier New" w:hAnsi="Courier New" w:cs="Courier New"/>
+          <w:sz w:val="16"/>
+          <w:szCs w:val="16"/>
+        </w:rPr>
+        <w:t xml:space="preserve">                text-align:center;</w:t>
+      </w:r>
+    </w:p>
+    <w:p>
+      <w:pPr>
+        <w:rPr>
+          <w:rFonts w:ascii="Courier New" w:hAnsi="Courier New" w:cs="Courier New"/>
+          <w:sz w:val="16"/>
+          <w:szCs w:val="16"/>
+        </w:rPr>
+      </w:pPr>
+      <w:r>
+        <w:rPr>
+          <w:rFonts w:ascii="Courier New" w:hAnsi="Courier New" w:cs="Courier New"/>
+          <w:sz w:val="16"/>
+          <w:szCs w:val="16"/>
+        </w:rPr>
+        <w:t xml:space="preserve">            }</w:t>
+      </w:r>
+    </w:p>
+    <w:p>
+      <w:pPr>
+        <w:rPr>
+          <w:rFonts w:ascii="Courier New" w:hAnsi="Courier New" w:cs="Courier New"/>
+          <w:sz w:val="16"/>
+          <w:szCs w:val="16"/>
+        </w:rPr>
+      </w:pPr>
+      <w:r>
+        <w:rPr>
+          <w:rFonts w:ascii="Courier New" w:hAnsi="Courier New" w:cs="Courier New"/>
+          <w:sz w:val="16"/>
+          <w:szCs w:val="16"/>
+        </w:rPr>
+        <w:t xml:space="preserve">            #emailbox {</w:t>
+      </w:r>
+    </w:p>
+    <w:p>
+      <w:pPr>
+        <w:rPr>
+          <w:rFonts w:ascii="Courier New" w:hAnsi="Courier New" w:cs="Courier New"/>
+          <w:sz w:val="16"/>
+          <w:szCs w:val="16"/>
+        </w:rPr>
+      </w:pPr>
+      <w:r>
+        <w:rPr>
+          <w:rFonts w:ascii="Courier New" w:hAnsi="Courier New" w:cs="Courier New"/>
+          <w:sz w:val="16"/>
+          <w:szCs w:val="16"/>
+        </w:rPr>
+        <w:t xml:space="preserve">                position:relative;</w:t>
+      </w:r>
+    </w:p>
+    <w:p>
+      <w:pPr>
+        <w:rPr>
+          <w:rFonts w:ascii="Courier New" w:hAnsi="Courier New" w:cs="Courier New"/>
+          <w:sz w:val="16"/>
+          <w:szCs w:val="16"/>
+        </w:rPr>
+      </w:pPr>
+      <w:r>
+        <w:rPr>
+          <w:rFonts w:ascii="Courier New" w:hAnsi="Courier New" w:cs="Courier New"/>
+          <w:sz w:val="16"/>
+          <w:szCs w:val="16"/>
+        </w:rPr>
+        <w:t xml:space="preserve">                left:10px;</w:t>
+      </w:r>
+    </w:p>
+    <w:p>
+      <w:pPr>
+        <w:rPr>
+          <w:rFonts w:ascii="Courier New" w:hAnsi="Courier New" w:cs="Courier New"/>
+          <w:sz w:val="16"/>
+          <w:szCs w:val="16"/>
+        </w:rPr>
+      </w:pPr>
+      <w:r>
+        <w:rPr>
+          <w:rFonts w:ascii="Courier New" w:hAnsi="Courier New" w:cs="Courier New"/>
+          <w:sz w:val="16"/>
+          <w:szCs w:val="16"/>
+        </w:rPr>
+        <w:t xml:space="preserve">            }</w:t>
+      </w:r>
+    </w:p>
+    <w:p>
+      <w:pPr>
+        <w:rPr>
+          <w:rFonts w:ascii="Courier New" w:hAnsi="Courier New" w:cs="Courier New"/>
+          <w:sz w:val="16"/>
+          <w:szCs w:val="16"/>
+        </w:rPr>
+      </w:pPr>
+      <w:r>
+        <w:rPr>
+          <w:rFonts w:ascii="Courier New" w:hAnsi="Courier New" w:cs="Courier New"/>
+          <w:sz w:val="16"/>
+          <w:szCs w:val="16"/>
+        </w:rPr>
+        <w:t xml:space="preserve">            #countryinput {</w:t>
+      </w:r>
+    </w:p>
+    <w:p>
+      <w:pPr>
+        <w:rPr>
+          <w:rFonts w:ascii="Courier New" w:hAnsi="Courier New" w:cs="Courier New"/>
+          <w:sz w:val="16"/>
+          <w:szCs w:val="16"/>
+        </w:rPr>
+      </w:pPr>
+      <w:r>
+        <w:rPr>
+          <w:rFonts w:ascii="Courier New" w:hAnsi="Courier New" w:cs="Courier New"/>
+          <w:sz w:val="16"/>
+          <w:szCs w:val="16"/>
+        </w:rPr>
+        <w:t xml:space="preserve">                position:relative;</w:t>
+      </w:r>
+    </w:p>
+    <w:p>
+      <w:pPr>
+        <w:rPr>
+          <w:rFonts w:ascii="Courier New" w:hAnsi="Courier New" w:cs="Courier New"/>
+          <w:sz w:val="16"/>
+          <w:szCs w:val="16"/>
+        </w:rPr>
+      </w:pPr>
+      <w:r>
+        <w:rPr>
+          <w:rFonts w:ascii="Courier New" w:hAnsi="Courier New" w:cs="Courier New"/>
+          <w:sz w:val="16"/>
+          <w:szCs w:val="16"/>
+        </w:rPr>
+        <w:t xml:space="preserve">                right:5px;</w:t>
+      </w:r>
+    </w:p>
+    <w:p>
+      <w:pPr>
+        <w:rPr>
+          <w:rFonts w:ascii="Courier New" w:hAnsi="Courier New" w:cs="Courier New"/>
+          <w:sz w:val="16"/>
+          <w:szCs w:val="16"/>
+        </w:rPr>
+      </w:pPr>
+      <w:r>
+        <w:rPr>
+          <w:rFonts w:ascii="Courier New" w:hAnsi="Courier New" w:cs="Courier New"/>
+          <w:sz w:val="16"/>
+          <w:szCs w:val="16"/>
+        </w:rPr>
+        <w:t xml:space="preserve">            }</w:t>
+      </w:r>
+    </w:p>
+    <w:p>
+      <w:pPr>
+        <w:rPr>
+          <w:rFonts w:ascii="Courier New" w:hAnsi="Courier New" w:cs="Courier New"/>
+          <w:sz w:val="16"/>
+          <w:szCs w:val="16"/>
+        </w:rPr>
+      </w:pPr>
+      <w:r>
+        <w:rPr>
+          <w:rFonts w:ascii="Courier New" w:hAnsi="Courier New" w:cs="Courier New"/>
+          <w:sz w:val="16"/>
+          <w:szCs w:val="16"/>
+        </w:rPr>
+        <w:t xml:space="preserve">            #unknown {</w:t>
+      </w:r>
+    </w:p>
+    <w:p>
+      <w:pPr>
+        <w:rPr>
+          <w:rFonts w:ascii="Courier New" w:hAnsi="Courier New" w:cs="Courier New"/>
+          <w:sz w:val="16"/>
+          <w:szCs w:val="16"/>
+        </w:rPr>
+      </w:pPr>
+      <w:r>
+        <w:rPr>
+          <w:rFonts w:ascii="Courier New" w:hAnsi="Courier New" w:cs="Courier New"/>
+          <w:sz w:val="16"/>
+          <w:szCs w:val="16"/>
+        </w:rPr>
+        <w:t xml:space="preserve">                font-size:smaller;</w:t>
+      </w:r>
+    </w:p>
+    <w:p>
+      <w:pPr>
+        <w:rPr>
+          <w:rFonts w:ascii="Courier New" w:hAnsi="Courier New" w:cs="Courier New"/>
+          <w:sz w:val="16"/>
+          <w:szCs w:val="16"/>
+        </w:rPr>
+      </w:pPr>
+      <w:r>
+        <w:rPr>
+          <w:rFonts w:ascii="Courier New" w:hAnsi="Courier New" w:cs="Courier New"/>
+          <w:sz w:val="16"/>
+          <w:szCs w:val="16"/>
+        </w:rPr>
+        <w:t xml:space="preserve">            }</w:t>
+      </w:r>
+    </w:p>
+    <w:p>
+      <w:pPr>
+        <w:rPr>
+          <w:rFonts w:ascii="Courier New" w:hAnsi="Courier New" w:cs="Courier New"/>
+          <w:sz w:val="16"/>
+          <w:szCs w:val="16"/>
+        </w:rPr>
+      </w:pPr>
+      <w:r>
+        <w:rPr>
+          <w:rFonts w:ascii="Courier New" w:hAnsi="Courier New" w:cs="Courier New"/>
+          <w:sz w:val="16"/>
+          <w:szCs w:val="16"/>
+        </w:rPr>
+        <w:t xml:space="preserve">            #male {</w:t>
+      </w:r>
+    </w:p>
+    <w:p>
+      <w:pPr>
+        <w:rPr>
+          <w:rFonts w:ascii="Courier New" w:hAnsi="Courier New" w:cs="Courier New"/>
+          <w:sz w:val="16"/>
+          <w:szCs w:val="16"/>
+        </w:rPr>
+      </w:pPr>
+      <w:r>
+        <w:rPr>
+          <w:rFonts w:ascii="Courier New" w:hAnsi="Courier New" w:cs="Courier New"/>
+          <w:sz w:val="16"/>
+          <w:szCs w:val="16"/>
+        </w:rPr>
+        <w:t xml:space="preserve">                font-size:smaller;</w:t>
+      </w:r>
+    </w:p>
+    <w:p>
+      <w:pPr>
+        <w:rPr>
+          <w:rFonts w:ascii="Courier New" w:hAnsi="Courier New" w:cs="Courier New"/>
+          <w:sz w:val="16"/>
+          <w:szCs w:val="16"/>
+        </w:rPr>
+      </w:pPr>
+      <w:r>
+        <w:rPr>
+          <w:rFonts w:ascii="Courier New" w:hAnsi="Courier New" w:cs="Courier New"/>
+          <w:sz w:val="16"/>
+          <w:szCs w:val="16"/>
+        </w:rPr>
+        <w:t xml:space="preserve">            }</w:t>
+      </w:r>
+    </w:p>
+    <w:p>
+      <w:pPr>
+        <w:rPr>
+          <w:rFonts w:ascii="Courier New" w:hAnsi="Courier New" w:cs="Courier New"/>
+          <w:sz w:val="16"/>
+          <w:szCs w:val="16"/>
+        </w:rPr>
+      </w:pPr>
+      <w:r>
+        <w:rPr>
+          <w:rFonts w:ascii="Courier New" w:hAnsi="Courier New" w:cs="Courier New"/>
+          <w:sz w:val="16"/>
+          <w:szCs w:val="16"/>
+        </w:rPr>
+        <w:t xml:space="preserve">            #female {</w:t>
+      </w:r>
+    </w:p>
+    <w:p>
+      <w:pPr>
+        <w:rPr>
+          <w:rFonts w:ascii="Courier New" w:hAnsi="Courier New" w:cs="Courier New"/>
+          <w:sz w:val="16"/>
+          <w:szCs w:val="16"/>
+        </w:rPr>
+      </w:pPr>
+      <w:r>
+        <w:rPr>
+          <w:rFonts w:ascii="Courier New" w:hAnsi="Courier New" w:cs="Courier New"/>
+          <w:sz w:val="16"/>
+          <w:szCs w:val="16"/>
+        </w:rPr>
+        <w:t xml:space="preserve">                font-size:smaller;</w:t>
+      </w:r>
+    </w:p>
+    <w:p>
+      <w:pPr>
+        <w:rPr>
+          <w:rFonts w:ascii="Courier New" w:hAnsi="Courier New" w:cs="Courier New"/>
+          <w:sz w:val="16"/>
+          <w:szCs w:val="16"/>
+        </w:rPr>
+      </w:pPr>
+      <w:r>
+        <w:rPr>
+          <w:rFonts w:ascii="Courier New" w:hAnsi="Courier New" w:cs="Courier New"/>
+          <w:sz w:val="16"/>
+          <w:szCs w:val="16"/>
+        </w:rPr>
+        <w:t xml:space="preserve">            }</w:t>
+      </w:r>
+    </w:p>
+    <w:p>
+      <w:pPr>
+        <w:rPr>
+          <w:rFonts w:ascii="Courier New" w:hAnsi="Courier New" w:cs="Courier New"/>
+          <w:sz w:val="16"/>
+          <w:szCs w:val="16"/>
+        </w:rPr>
+      </w:pPr>
+      <w:r>
+        <w:rPr>
+          <w:rFonts w:ascii="Courier New" w:hAnsi="Courier New" w:cs="Courier New"/>
+          <w:sz w:val="16"/>
+          <w:szCs w:val="16"/>
+        </w:rPr>
+        <w:t xml:space="preserve">            #signup {</w:t>
+      </w:r>
+    </w:p>
+    <w:p>
+      <w:pPr>
+        <w:rPr>
+          <w:rFonts w:ascii="Courier New" w:hAnsi="Courier New" w:cs="Courier New"/>
+          <w:sz w:val="16"/>
+          <w:szCs w:val="16"/>
+        </w:rPr>
+      </w:pPr>
+      <w:r>
+        <w:rPr>
+          <w:rFonts w:ascii="Courier New" w:hAnsi="Courier New" w:cs="Courier New"/>
+          <w:sz w:val="16"/>
+          <w:szCs w:val="16"/>
+        </w:rPr>
+        <w:t xml:space="preserve">                font-family: Cambria, serif;</w:t>
+      </w:r>
+    </w:p>
+    <w:p>
+      <w:pPr>
+        <w:rPr>
+          <w:rFonts w:ascii="Courier New" w:hAnsi="Courier New" w:cs="Courier New"/>
+          <w:sz w:val="16"/>
+          <w:szCs w:val="16"/>
+        </w:rPr>
+      </w:pPr>
+      <w:r>
+        <w:rPr>
+          <w:rFonts w:ascii="Courier New" w:hAnsi="Courier New" w:cs="Courier New"/>
+          <w:sz w:val="16"/>
+          <w:szCs w:val="16"/>
+        </w:rPr>
+        <w:t xml:space="preserve">                color:white;</w:t>
+      </w:r>
+    </w:p>
+    <w:p>
+      <w:pPr>
+        <w:rPr>
+          <w:rFonts w:ascii="Courier New" w:hAnsi="Courier New" w:cs="Courier New"/>
+          <w:sz w:val="16"/>
+          <w:szCs w:val="16"/>
+        </w:rPr>
+      </w:pPr>
+      <w:r>
+        <w:rPr>
+          <w:rFonts w:ascii="Courier New" w:hAnsi="Courier New" w:cs="Courier New"/>
+          <w:sz w:val="16"/>
+          <w:szCs w:val="16"/>
+        </w:rPr>
+        <w:t xml:space="preserve">                text-align:center;</w:t>
+      </w:r>
+    </w:p>
+    <w:p>
+      <w:pPr>
+        <w:rPr>
+          <w:rFonts w:ascii="Courier New" w:hAnsi="Courier New" w:cs="Courier New"/>
+          <w:sz w:val="16"/>
+          <w:szCs w:val="16"/>
+        </w:rPr>
+      </w:pPr>
+      <w:r>
+        <w:rPr>
+          <w:rFonts w:ascii="Courier New" w:hAnsi="Courier New" w:cs="Courier New"/>
+          <w:sz w:val="16"/>
+          <w:szCs w:val="16"/>
+        </w:rPr>
+        <w:t xml:space="preserve">            }</w:t>
+      </w:r>
+    </w:p>
+    <w:p>
+      <w:pPr>
+        <w:rPr>
+          <w:rFonts w:ascii="Courier New" w:hAnsi="Courier New" w:cs="Courier New"/>
+          <w:sz w:val="16"/>
+          <w:szCs w:val="16"/>
+        </w:rPr>
+      </w:pPr>
+      <w:r>
+        <w:rPr>
+          <w:rFonts w:ascii="Courier New" w:hAnsi="Courier New" w:cs="Courier New"/>
+          <w:sz w:val="16"/>
+          <w:szCs w:val="16"/>
+        </w:rPr>
+        <w:t xml:space="preserve">            .backgroundimage {</w:t>
+      </w:r>
+    </w:p>
+    <w:p>
+      <w:pPr>
+        <w:rPr>
+          <w:rFonts w:ascii="Courier New" w:hAnsi="Courier New" w:cs="Courier New"/>
+          <w:sz w:val="16"/>
+          <w:szCs w:val="16"/>
+        </w:rPr>
+      </w:pPr>
+      <w:r>
+        <w:rPr>
+          <w:rFonts w:ascii="Courier New" w:hAnsi="Courier New" w:cs="Courier New"/>
+          <w:sz w:val="16"/>
+          <w:szCs w:val="16"/>
+        </w:rPr>
+        <w:t xml:space="preserve">                background-image: url('..\images\img1.jpg');</w:t>
       </w:r>
     </w:p>
     <w:p>
@@ -5840,24 +6485,58 @@
           <w:sz w:val="16"/>
           <w:szCs w:val="16"/>
         </w:rPr>
-        <w:t xml:space="preserve">                top:35px;</w:t>
-      </w:r>
-    </w:p>
-    <w:p>
-      <w:pPr>
-        <w:rPr>
-          <w:rFonts w:ascii="Courier New" w:hAnsi="Courier New" w:cs="Courier New"/>
-          <w:sz w:val="16"/>
-          <w:szCs w:val="16"/>
-        </w:rPr>
-      </w:pPr>
-      <w:r>
-        <w:rPr>
-          <w:rFonts w:ascii="Courier New" w:hAnsi="Courier New" w:cs="Courier New"/>
-          <w:sz w:val="16"/>
-          <w:szCs w:val="16"/>
-        </w:rPr>
-        <w:t xml:space="preserve">                right: 500px;</w:t>
+        <w:t xml:space="preserve">                width:100%;</w:t>
+      </w:r>
+    </w:p>
+    <w:p>
+      <w:pPr>
+        <w:rPr>
+          <w:rFonts w:ascii="Courier New" w:hAnsi="Courier New" w:cs="Courier New"/>
+          <w:sz w:val="16"/>
+          <w:szCs w:val="16"/>
+        </w:rPr>
+      </w:pPr>
+      <w:r>
+        <w:rPr>
+          <w:rFonts w:ascii="Courier New" w:hAnsi="Courier New" w:cs="Courier New"/>
+          <w:sz w:val="16"/>
+          <w:szCs w:val="16"/>
+        </w:rPr>
+        <w:t xml:space="preserve">                height:100%;</w:t>
+      </w:r>
+    </w:p>
+    <w:p>
+      <w:pPr>
+        <w:rPr>
+          <w:rFonts w:ascii="Courier New" w:hAnsi="Courier New" w:cs="Courier New"/>
+          <w:sz w:val="16"/>
+          <w:szCs w:val="16"/>
+        </w:rPr>
+      </w:pPr>
+      <w:r>
+        <w:rPr>
+          <w:rFonts w:ascii="Courier New" w:hAnsi="Courier New" w:cs="Courier New"/>
+          <w:sz w:val="16"/>
+          <w:szCs w:val="16"/>
+        </w:rPr>
+        <w:t xml:space="preserve">                top:0px;</w:t>
+      </w:r>
+    </w:p>
+    <w:p>
+      <w:pPr>
+        <w:rPr>
+          <w:rFonts w:ascii="Courier New" w:hAnsi="Courier New" w:cs="Courier New"/>
+          <w:sz w:val="16"/>
+          <w:szCs w:val="16"/>
+        </w:rPr>
+      </w:pPr>
+      <w:r>
+        <w:rPr>
+          <w:rFonts w:ascii="Courier New" w:hAnsi="Courier New" w:cs="Courier New"/>
+          <w:sz w:val="16"/>
+          <w:szCs w:val="16"/>
+        </w:rPr>
+        <w:t xml:space="preserve">                left:0%;</w:t>
       </w:r>
     </w:p>
     <w:p>
@@ -5891,58 +6570,178 @@
           <w:sz w:val="16"/>
           <w:szCs w:val="16"/>
         </w:rPr>
-        <w:t xml:space="preserve">            .logo {</w:t>
-      </w:r>
-    </w:p>
-    <w:p>
-      <w:pPr>
-        <w:rPr>
-          <w:rFonts w:ascii="Courier New" w:hAnsi="Courier New" w:cs="Courier New"/>
-          <w:sz w:val="16"/>
-          <w:szCs w:val="16"/>
-        </w:rPr>
-      </w:pPr>
-      <w:r>
-        <w:rPr>
-          <w:rFonts w:ascii="Courier New" w:hAnsi="Courier New" w:cs="Courier New"/>
-          <w:sz w:val="16"/>
-          <w:szCs w:val="16"/>
-        </w:rPr>
-        <w:t xml:space="preserve">                width: 315px;</w:t>
-      </w:r>
-    </w:p>
-    <w:p>
-      <w:pPr>
-        <w:rPr>
-          <w:rFonts w:ascii="Courier New" w:hAnsi="Courier New" w:cs="Courier New"/>
-          <w:sz w:val="16"/>
-          <w:szCs w:val="16"/>
-        </w:rPr>
-      </w:pPr>
-      <w:r>
-        <w:rPr>
-          <w:rFonts w:ascii="Courier New" w:hAnsi="Courier New" w:cs="Courier New"/>
-          <w:sz w:val="16"/>
-          <w:szCs w:val="16"/>
-        </w:rPr>
-        <w:t xml:space="preserve">                left:610px;</w:t>
-      </w:r>
-    </w:p>
-    <w:p>
-      <w:pPr>
-        <w:rPr>
-          <w:rFonts w:ascii="Courier New" w:hAnsi="Courier New" w:cs="Courier New"/>
-          <w:sz w:val="16"/>
-          <w:szCs w:val="16"/>
-        </w:rPr>
-      </w:pPr>
-      <w:r>
-        <w:rPr>
-          <w:rFonts w:ascii="Courier New" w:hAnsi="Courier New" w:cs="Courier New"/>
-          <w:sz w:val="16"/>
-          <w:szCs w:val="16"/>
-        </w:rPr>
-        <w:t xml:space="preserve">                top:60px;</w:t>
+        <w:t xml:space="preserve">            .btn {</w:t>
+      </w:r>
+    </w:p>
+    <w:p>
+      <w:pPr>
+        <w:rPr>
+          <w:rFonts w:ascii="Courier New" w:hAnsi="Courier New" w:cs="Courier New"/>
+          <w:sz w:val="16"/>
+          <w:szCs w:val="16"/>
+        </w:rPr>
+      </w:pPr>
+      <w:r>
+        <w:rPr>
+          <w:rFonts w:ascii="Courier New" w:hAnsi="Courier New" w:cs="Courier New"/>
+          <w:sz w:val="16"/>
+          <w:szCs w:val="16"/>
+        </w:rPr>
+        <w:t xml:space="preserve">                -webkit-border-radius: 24;</w:t>
+      </w:r>
+    </w:p>
+    <w:p>
+      <w:pPr>
+        <w:rPr>
+          <w:rFonts w:ascii="Courier New" w:hAnsi="Courier New" w:cs="Courier New"/>
+          <w:sz w:val="16"/>
+          <w:szCs w:val="16"/>
+        </w:rPr>
+      </w:pPr>
+      <w:r>
+        <w:rPr>
+          <w:rFonts w:ascii="Courier New" w:hAnsi="Courier New" w:cs="Courier New"/>
+          <w:sz w:val="16"/>
+          <w:szCs w:val="16"/>
+        </w:rPr>
+        <w:t xml:space="preserve">                -moz-border-radius: 24;</w:t>
+      </w:r>
+    </w:p>
+    <w:p>
+      <w:pPr>
+        <w:rPr>
+          <w:rFonts w:ascii="Courier New" w:hAnsi="Courier New" w:cs="Courier New"/>
+          <w:sz w:val="16"/>
+          <w:szCs w:val="16"/>
+        </w:rPr>
+      </w:pPr>
+      <w:r>
+        <w:rPr>
+          <w:rFonts w:ascii="Courier New" w:hAnsi="Courier New" w:cs="Courier New"/>
+          <w:sz w:val="16"/>
+          <w:szCs w:val="16"/>
+        </w:rPr>
+        <w:t xml:space="preserve">                border-radius: 24px;</w:t>
+      </w:r>
+    </w:p>
+    <w:p>
+      <w:pPr>
+        <w:rPr>
+          <w:rFonts w:ascii="Courier New" w:hAnsi="Courier New" w:cs="Courier New"/>
+          <w:sz w:val="16"/>
+          <w:szCs w:val="16"/>
+        </w:rPr>
+      </w:pPr>
+      <w:r>
+        <w:rPr>
+          <w:rFonts w:ascii="Courier New" w:hAnsi="Courier New" w:cs="Courier New"/>
+          <w:sz w:val="16"/>
+          <w:szCs w:val="16"/>
+        </w:rPr>
+        <w:t xml:space="preserve">                font-family: Arial;</w:t>
+      </w:r>
+    </w:p>
+    <w:p>
+      <w:pPr>
+        <w:rPr>
+          <w:rFonts w:ascii="Courier New" w:hAnsi="Courier New" w:cs="Courier New"/>
+          <w:sz w:val="16"/>
+          <w:szCs w:val="16"/>
+        </w:rPr>
+      </w:pPr>
+      <w:r>
+        <w:rPr>
+          <w:rFonts w:ascii="Courier New" w:hAnsi="Courier New" w:cs="Courier New"/>
+          <w:sz w:val="16"/>
+          <w:szCs w:val="16"/>
+        </w:rPr>
+        <w:t xml:space="preserve">                color: #ffffff;</w:t>
+      </w:r>
+    </w:p>
+    <w:p>
+      <w:pPr>
+        <w:rPr>
+          <w:rFonts w:ascii="Courier New" w:hAnsi="Courier New" w:cs="Courier New"/>
+          <w:sz w:val="16"/>
+          <w:szCs w:val="16"/>
+        </w:rPr>
+      </w:pPr>
+      <w:r>
+        <w:rPr>
+          <w:rFonts w:ascii="Courier New" w:hAnsi="Courier New" w:cs="Courier New"/>
+          <w:sz w:val="16"/>
+          <w:szCs w:val="16"/>
+        </w:rPr>
+        <w:t xml:space="preserve">                font-size: 20px;</w:t>
+      </w:r>
+    </w:p>
+    <w:p>
+      <w:pPr>
+        <w:rPr>
+          <w:rFonts w:ascii="Courier New" w:hAnsi="Courier New" w:cs="Courier New"/>
+          <w:sz w:val="16"/>
+          <w:szCs w:val="16"/>
+        </w:rPr>
+      </w:pPr>
+      <w:r>
+        <w:rPr>
+          <w:rFonts w:ascii="Courier New" w:hAnsi="Courier New" w:cs="Courier New"/>
+          <w:sz w:val="16"/>
+          <w:szCs w:val="16"/>
+        </w:rPr>
+        <w:lastRenderedPageBreak/>
+        <w:t xml:space="preserve">                background: #3498db;</w:t>
+      </w:r>
+    </w:p>
+    <w:p>
+      <w:pPr>
+        <w:rPr>
+          <w:rFonts w:ascii="Courier New" w:hAnsi="Courier New" w:cs="Courier New"/>
+          <w:sz w:val="16"/>
+          <w:szCs w:val="16"/>
+        </w:rPr>
+      </w:pPr>
+      <w:r>
+        <w:rPr>
+          <w:rFonts w:ascii="Courier New" w:hAnsi="Courier New" w:cs="Courier New"/>
+          <w:sz w:val="16"/>
+          <w:szCs w:val="16"/>
+        </w:rPr>
+        <w:t xml:space="preserve">                padding: 10px 30px 35px 30px;</w:t>
+      </w:r>
+    </w:p>
+    <w:p>
+      <w:pPr>
+        <w:rPr>
+          <w:rFonts w:ascii="Courier New" w:hAnsi="Courier New" w:cs="Courier New"/>
+          <w:sz w:val="16"/>
+          <w:szCs w:val="16"/>
+        </w:rPr>
+      </w:pPr>
+      <w:r>
+        <w:rPr>
+          <w:rFonts w:ascii="Courier New" w:hAnsi="Courier New" w:cs="Courier New"/>
+          <w:sz w:val="16"/>
+          <w:szCs w:val="16"/>
+        </w:rPr>
+        <w:t xml:space="preserve">                border: solid #1f628d 3px;</w:t>
+      </w:r>
+    </w:p>
+    <w:p>
+      <w:pPr>
+        <w:rPr>
+          <w:rFonts w:ascii="Courier New" w:hAnsi="Courier New" w:cs="Courier New"/>
+          <w:sz w:val="16"/>
+          <w:szCs w:val="16"/>
+        </w:rPr>
+      </w:pPr>
+      <w:r>
+        <w:rPr>
+          <w:rFonts w:ascii="Courier New" w:hAnsi="Courier New" w:cs="Courier New"/>
+          <w:sz w:val="16"/>
+          <w:szCs w:val="16"/>
+        </w:rPr>
+        <w:t xml:space="preserve">                text-decoration: none;</w:t>
       </w:r>
     </w:p>
     <w:p>
@@ -5976,24 +6775,177 @@
           <w:sz w:val="16"/>
           <w:szCs w:val="16"/>
         </w:rPr>
-        <w:t xml:space="preserve">            .fname {</w:t>
-      </w:r>
-    </w:p>
-    <w:p>
-      <w:pPr>
-        <w:rPr>
-          <w:rFonts w:ascii="Courier New" w:hAnsi="Courier New" w:cs="Courier New"/>
-          <w:sz w:val="16"/>
-          <w:szCs w:val="16"/>
-        </w:rPr>
-      </w:pPr>
-      <w:r>
-        <w:rPr>
-          <w:rFonts w:ascii="Courier New" w:hAnsi="Courier New" w:cs="Courier New"/>
-          <w:sz w:val="16"/>
-          <w:szCs w:val="16"/>
-        </w:rPr>
-        <w:t xml:space="preserve">                width: 150px;</w:t>
+        <w:t xml:space="preserve">            .btn:hover {</w:t>
+      </w:r>
+    </w:p>
+    <w:p>
+      <w:pPr>
+        <w:rPr>
+          <w:rFonts w:ascii="Courier New" w:hAnsi="Courier New" w:cs="Courier New"/>
+          <w:sz w:val="16"/>
+          <w:szCs w:val="16"/>
+        </w:rPr>
+      </w:pPr>
+      <w:r>
+        <w:rPr>
+          <w:rFonts w:ascii="Courier New" w:hAnsi="Courier New" w:cs="Courier New"/>
+          <w:sz w:val="16"/>
+          <w:szCs w:val="16"/>
+        </w:rPr>
+        <w:t xml:space="preserve">                background: #3cb0fd;</w:t>
+      </w:r>
+    </w:p>
+    <w:p>
+      <w:pPr>
+        <w:rPr>
+          <w:rFonts w:ascii="Courier New" w:hAnsi="Courier New" w:cs="Courier New"/>
+          <w:sz w:val="16"/>
+          <w:szCs w:val="16"/>
+        </w:rPr>
+      </w:pPr>
+      <w:r>
+        <w:rPr>
+          <w:rFonts w:ascii="Courier New" w:hAnsi="Courier New" w:cs="Courier New"/>
+          <w:sz w:val="16"/>
+          <w:szCs w:val="16"/>
+        </w:rPr>
+        <w:t xml:space="preserve">                background-image: -webkit-linear-gradient(top, #3cb0fd, #3498db);</w:t>
+      </w:r>
+    </w:p>
+    <w:p>
+      <w:pPr>
+        <w:rPr>
+          <w:rFonts w:ascii="Courier New" w:hAnsi="Courier New" w:cs="Courier New"/>
+          <w:sz w:val="16"/>
+          <w:szCs w:val="16"/>
+        </w:rPr>
+      </w:pPr>
+      <w:r>
+        <w:rPr>
+          <w:rFonts w:ascii="Courier New" w:hAnsi="Courier New" w:cs="Courier New"/>
+          <w:sz w:val="16"/>
+          <w:szCs w:val="16"/>
+        </w:rPr>
+        <w:t xml:space="preserve">                background-image: -moz-linear-gradient(top, #3cb0fd, #3498db);</w:t>
+      </w:r>
+    </w:p>
+    <w:p>
+      <w:pPr>
+        <w:rPr>
+          <w:rFonts w:ascii="Courier New" w:hAnsi="Courier New" w:cs="Courier New"/>
+          <w:sz w:val="16"/>
+          <w:szCs w:val="16"/>
+        </w:rPr>
+      </w:pPr>
+      <w:r>
+        <w:rPr>
+          <w:rFonts w:ascii="Courier New" w:hAnsi="Courier New" w:cs="Courier New"/>
+          <w:sz w:val="16"/>
+          <w:szCs w:val="16"/>
+        </w:rPr>
+        <w:t xml:space="preserve">                background-image: -ms-linear-gradient(top, #3cb0fd, #3498db);</w:t>
+      </w:r>
+    </w:p>
+    <w:p>
+      <w:pPr>
+        <w:rPr>
+          <w:rFonts w:ascii="Courier New" w:hAnsi="Courier New" w:cs="Courier New"/>
+          <w:sz w:val="16"/>
+          <w:szCs w:val="16"/>
+        </w:rPr>
+      </w:pPr>
+      <w:r>
+        <w:rPr>
+          <w:rFonts w:ascii="Courier New" w:hAnsi="Courier New" w:cs="Courier New"/>
+          <w:sz w:val="16"/>
+          <w:szCs w:val="16"/>
+        </w:rPr>
+        <w:t xml:space="preserve">                background-image: -o-linear-gradient(top, #3cb0fd, #3498db);</w:t>
+      </w:r>
+    </w:p>
+    <w:p>
+      <w:pPr>
+        <w:rPr>
+          <w:rFonts w:ascii="Courier New" w:hAnsi="Courier New" w:cs="Courier New"/>
+          <w:sz w:val="16"/>
+          <w:szCs w:val="16"/>
+        </w:rPr>
+      </w:pPr>
+      <w:r>
+        <w:rPr>
+          <w:rFonts w:ascii="Courier New" w:hAnsi="Courier New" w:cs="Courier New"/>
+          <w:sz w:val="16"/>
+          <w:szCs w:val="16"/>
+        </w:rPr>
+        <w:t xml:space="preserve">                background-image: linear-gradient(to bottom, #3cb0fd, #3498db);</w:t>
+      </w:r>
+    </w:p>
+    <w:p>
+      <w:pPr>
+        <w:rPr>
+          <w:rFonts w:ascii="Courier New" w:hAnsi="Courier New" w:cs="Courier New"/>
+          <w:sz w:val="16"/>
+          <w:szCs w:val="16"/>
+        </w:rPr>
+      </w:pPr>
+      <w:r>
+        <w:rPr>
+          <w:rFonts w:ascii="Courier New" w:hAnsi="Courier New" w:cs="Courier New"/>
+          <w:sz w:val="16"/>
+          <w:szCs w:val="16"/>
+        </w:rPr>
+        <w:t xml:space="preserve">                text-decoration: none;</w:t>
+      </w:r>
+    </w:p>
+    <w:p>
+      <w:pPr>
+        <w:rPr>
+          <w:rFonts w:ascii="Courier New" w:hAnsi="Courier New" w:cs="Courier New"/>
+          <w:sz w:val="16"/>
+          <w:szCs w:val="16"/>
+        </w:rPr>
+      </w:pPr>
+      <w:r>
+        <w:rPr>
+          <w:rFonts w:ascii="Courier New" w:hAnsi="Courier New" w:cs="Courier New"/>
+          <w:sz w:val="16"/>
+          <w:szCs w:val="16"/>
+        </w:rPr>
+        <w:t xml:space="preserve">            }   </w:t>
+      </w:r>
+    </w:p>
+    <w:p>
+      <w:pPr>
+        <w:rPr>
+          <w:rFonts w:ascii="Courier New" w:hAnsi="Courier New" w:cs="Courier New"/>
+          <w:sz w:val="16"/>
+          <w:szCs w:val="16"/>
+        </w:rPr>
+      </w:pPr>
+      <w:r>
+        <w:rPr>
+          <w:rFonts w:ascii="Courier New" w:hAnsi="Courier New" w:cs="Courier New"/>
+          <w:sz w:val="16"/>
+          <w:szCs w:val="16"/>
+        </w:rPr>
+        <w:t xml:space="preserve">            .bottomPart {</w:t>
+      </w:r>
+    </w:p>
+    <w:p>
+      <w:pPr>
+        <w:rPr>
+          <w:rFonts w:ascii="Courier New" w:hAnsi="Courier New" w:cs="Courier New"/>
+          <w:sz w:val="16"/>
+          <w:szCs w:val="16"/>
+        </w:rPr>
+      </w:pPr>
+      <w:r>
+        <w:rPr>
+          <w:rFonts w:ascii="Courier New" w:hAnsi="Courier New" w:cs="Courier New"/>
+          <w:sz w:val="16"/>
+          <w:szCs w:val="16"/>
+        </w:rPr>
+        <w:t xml:space="preserve">                text-align:center;</w:t>
       </w:r>
     </w:p>
     <w:p>
@@ -6027,1180 +6979,6 @@
           <w:sz w:val="16"/>
           <w:szCs w:val="16"/>
         </w:rPr>
-        <w:t xml:space="preserve">            button {</w:t>
-      </w:r>
-    </w:p>
-    <w:p>
-      <w:pPr>
-        <w:rPr>
-          <w:rFonts w:ascii="Courier New" w:hAnsi="Courier New" w:cs="Courier New"/>
-          <w:sz w:val="16"/>
-          <w:szCs w:val="16"/>
-        </w:rPr>
-      </w:pPr>
-      <w:r>
-        <w:rPr>
-          <w:rFonts w:ascii="Courier New" w:hAnsi="Courier New" w:cs="Courier New"/>
-          <w:sz w:val="16"/>
-          <w:szCs w:val="16"/>
-        </w:rPr>
-        <w:t xml:space="preserve">                height:25px;</w:t>
-      </w:r>
-    </w:p>
-    <w:p>
-      <w:pPr>
-        <w:rPr>
-          <w:rFonts w:ascii="Courier New" w:hAnsi="Courier New" w:cs="Courier New"/>
-          <w:sz w:val="16"/>
-          <w:szCs w:val="16"/>
-        </w:rPr>
-      </w:pPr>
-      <w:r>
-        <w:rPr>
-          <w:rFonts w:ascii="Courier New" w:hAnsi="Courier New" w:cs="Courier New"/>
-          <w:sz w:val="16"/>
-          <w:szCs w:val="16"/>
-        </w:rPr>
-        <w:t xml:space="preserve">                width:250px;</w:t>
-      </w:r>
-    </w:p>
-    <w:p>
-      <w:pPr>
-        <w:rPr>
-          <w:rFonts w:ascii="Courier New" w:hAnsi="Courier New" w:cs="Courier New"/>
-          <w:sz w:val="16"/>
-          <w:szCs w:val="16"/>
-        </w:rPr>
-      </w:pPr>
-      <w:r>
-        <w:rPr>
-          <w:rFonts w:ascii="Courier New" w:hAnsi="Courier New" w:cs="Courier New"/>
-          <w:sz w:val="16"/>
-          <w:szCs w:val="16"/>
-        </w:rPr>
-        <w:t xml:space="preserve">            }</w:t>
-      </w:r>
-    </w:p>
-    <w:p>
-      <w:pPr>
-        <w:rPr>
-          <w:rFonts w:ascii="Courier New" w:hAnsi="Courier New" w:cs="Courier New"/>
-          <w:sz w:val="16"/>
-          <w:szCs w:val="16"/>
-        </w:rPr>
-      </w:pPr>
-      <w:r>
-        <w:rPr>
-          <w:rFonts w:ascii="Courier New" w:hAnsi="Courier New" w:cs="Courier New"/>
-          <w:sz w:val="16"/>
-          <w:szCs w:val="16"/>
-        </w:rPr>
-        <w:t xml:space="preserve">            .forgotPassword {</w:t>
-      </w:r>
-    </w:p>
-    <w:p>
-      <w:pPr>
-        <w:rPr>
-          <w:rFonts w:ascii="Courier New" w:hAnsi="Courier New" w:cs="Courier New"/>
-          <w:sz w:val="16"/>
-          <w:szCs w:val="16"/>
-        </w:rPr>
-      </w:pPr>
-      <w:r>
-        <w:rPr>
-          <w:rFonts w:ascii="Courier New" w:hAnsi="Courier New" w:cs="Courier New"/>
-          <w:sz w:val="16"/>
-          <w:szCs w:val="16"/>
-        </w:rPr>
-        <w:t xml:space="preserve">                position: relative;</w:t>
-      </w:r>
-    </w:p>
-    <w:p>
-      <w:pPr>
-        <w:rPr>
-          <w:rFonts w:ascii="Courier New" w:hAnsi="Courier New" w:cs="Courier New"/>
-          <w:sz w:val="16"/>
-          <w:szCs w:val="16"/>
-        </w:rPr>
-      </w:pPr>
-      <w:r>
-        <w:rPr>
-          <w:rFonts w:ascii="Courier New" w:hAnsi="Courier New" w:cs="Courier New"/>
-          <w:sz w:val="16"/>
-          <w:szCs w:val="16"/>
-        </w:rPr>
-        <w:t xml:space="preserve">                right:60px;</w:t>
-      </w:r>
-    </w:p>
-    <w:p>
-      <w:pPr>
-        <w:rPr>
-          <w:rFonts w:ascii="Courier New" w:hAnsi="Courier New" w:cs="Courier New"/>
-          <w:sz w:val="16"/>
-          <w:szCs w:val="16"/>
-        </w:rPr>
-      </w:pPr>
-      <w:r>
-        <w:rPr>
-          <w:rFonts w:ascii="Courier New" w:hAnsi="Courier New" w:cs="Courier New"/>
-          <w:sz w:val="16"/>
-          <w:szCs w:val="16"/>
-        </w:rPr>
-        <w:t xml:space="preserve">            }</w:t>
-      </w:r>
-    </w:p>
-    <w:p>
-      <w:pPr>
-        <w:rPr>
-          <w:rFonts w:ascii="Courier New" w:hAnsi="Courier New" w:cs="Courier New"/>
-          <w:sz w:val="16"/>
-          <w:szCs w:val="16"/>
-        </w:rPr>
-      </w:pPr>
-      <w:r>
-        <w:rPr>
-          <w:rFonts w:ascii="Courier New" w:hAnsi="Courier New" w:cs="Courier New"/>
-          <w:sz w:val="16"/>
-          <w:szCs w:val="16"/>
-        </w:rPr>
-        <w:t xml:space="preserve">            .lname{</w:t>
-      </w:r>
-    </w:p>
-    <w:p>
-      <w:pPr>
-        <w:rPr>
-          <w:rFonts w:ascii="Courier New" w:hAnsi="Courier New" w:cs="Courier New"/>
-          <w:sz w:val="16"/>
-          <w:szCs w:val="16"/>
-        </w:rPr>
-      </w:pPr>
-      <w:r>
-        <w:rPr>
-          <w:rFonts w:ascii="Courier New" w:hAnsi="Courier New" w:cs="Courier New"/>
-          <w:sz w:val="16"/>
-          <w:szCs w:val="16"/>
-        </w:rPr>
-        <w:t xml:space="preserve">                font-size: 20px;</w:t>
-      </w:r>
-    </w:p>
-    <w:p>
-      <w:pPr>
-        <w:rPr>
-          <w:rFonts w:ascii="Courier New" w:hAnsi="Courier New" w:cs="Courier New"/>
-          <w:sz w:val="16"/>
-          <w:szCs w:val="16"/>
-        </w:rPr>
-      </w:pPr>
-      <w:r>
-        <w:rPr>
-          <w:rFonts w:ascii="Courier New" w:hAnsi="Courier New" w:cs="Courier New"/>
-          <w:sz w:val="16"/>
-          <w:szCs w:val="16"/>
-        </w:rPr>
-        <w:t xml:space="preserve">                color:blue;</w:t>
-      </w:r>
-    </w:p>
-    <w:p>
-      <w:pPr>
-        <w:rPr>
-          <w:rFonts w:ascii="Courier New" w:hAnsi="Courier New" w:cs="Courier New"/>
-          <w:sz w:val="16"/>
-          <w:szCs w:val="16"/>
-        </w:rPr>
-      </w:pPr>
-      <w:r>
-        <w:rPr>
-          <w:rFonts w:ascii="Courier New" w:hAnsi="Courier New" w:cs="Courier New"/>
-          <w:sz w:val="16"/>
-          <w:szCs w:val="16"/>
-        </w:rPr>
-        <w:t xml:space="preserve">                text-align: center;</w:t>
-      </w:r>
-    </w:p>
-    <w:p>
-      <w:pPr>
-        <w:rPr>
-          <w:rFonts w:ascii="Courier New" w:hAnsi="Courier New" w:cs="Courier New"/>
-          <w:sz w:val="16"/>
-          <w:szCs w:val="16"/>
-        </w:rPr>
-      </w:pPr>
-      <w:r>
-        <w:rPr>
-          <w:rFonts w:ascii="Courier New" w:hAnsi="Courier New" w:cs="Courier New"/>
-          <w:sz w:val="16"/>
-          <w:szCs w:val="16"/>
-        </w:rPr>
-        <w:t xml:space="preserve">                align-items: center;</w:t>
-      </w:r>
-    </w:p>
-    <w:p>
-      <w:pPr>
-        <w:rPr>
-          <w:rFonts w:ascii="Courier New" w:hAnsi="Courier New" w:cs="Courier New"/>
-          <w:sz w:val="16"/>
-          <w:szCs w:val="16"/>
-        </w:rPr>
-      </w:pPr>
-      <w:r>
-        <w:rPr>
-          <w:rFonts w:ascii="Courier New" w:hAnsi="Courier New" w:cs="Courier New"/>
-          <w:sz w:val="16"/>
-          <w:szCs w:val="16"/>
-        </w:rPr>
-        <w:t xml:space="preserve">            }</w:t>
-      </w:r>
-    </w:p>
-    <w:p>
-      <w:pPr>
-        <w:rPr>
-          <w:rFonts w:ascii="Courier New" w:hAnsi="Courier New" w:cs="Courier New"/>
-          <w:sz w:val="16"/>
-          <w:szCs w:val="16"/>
-        </w:rPr>
-      </w:pPr>
-      <w:r>
-        <w:rPr>
-          <w:rFonts w:ascii="Courier New" w:hAnsi="Courier New" w:cs="Courier New"/>
-          <w:sz w:val="16"/>
-          <w:szCs w:val="16"/>
-        </w:rPr>
-        <w:t xml:space="preserve">            #box1{</w:t>
-      </w:r>
-    </w:p>
-    <w:p>
-      <w:pPr>
-        <w:rPr>
-          <w:rFonts w:ascii="Courier New" w:hAnsi="Courier New" w:cs="Courier New"/>
-          <w:sz w:val="16"/>
-          <w:szCs w:val="16"/>
-        </w:rPr>
-      </w:pPr>
-      <w:r>
-        <w:rPr>
-          <w:rFonts w:ascii="Courier New" w:hAnsi="Courier New" w:cs="Courier New"/>
-          <w:sz w:val="16"/>
-          <w:szCs w:val="16"/>
-        </w:rPr>
-        <w:t xml:space="preserve">                text-align: right;</w:t>
-      </w:r>
-    </w:p>
-    <w:p>
-      <w:pPr>
-        <w:rPr>
-          <w:rFonts w:ascii="Courier New" w:hAnsi="Courier New" w:cs="Courier New"/>
-          <w:sz w:val="16"/>
-          <w:szCs w:val="16"/>
-        </w:rPr>
-      </w:pPr>
-      <w:r>
-        <w:rPr>
-          <w:rFonts w:ascii="Courier New" w:hAnsi="Courier New" w:cs="Courier New"/>
-          <w:sz w:val="16"/>
-          <w:szCs w:val="16"/>
-        </w:rPr>
-        <w:t xml:space="preserve">            }</w:t>
-      </w:r>
-    </w:p>
-    <w:p>
-      <w:pPr>
-        <w:rPr>
-          <w:rFonts w:ascii="Courier New" w:hAnsi="Courier New" w:cs="Courier New"/>
-          <w:sz w:val="16"/>
-          <w:szCs w:val="16"/>
-        </w:rPr>
-      </w:pPr>
-      <w:r>
-        <w:rPr>
-          <w:rFonts w:ascii="Courier New" w:hAnsi="Courier New" w:cs="Courier New"/>
-          <w:sz w:val="16"/>
-          <w:szCs w:val="16"/>
-        </w:rPr>
-        <w:t xml:space="preserve">            #emailbox{</w:t>
-      </w:r>
-    </w:p>
-    <w:p>
-      <w:pPr>
-        <w:rPr>
-          <w:rFonts w:ascii="Courier New" w:hAnsi="Courier New" w:cs="Courier New"/>
-          <w:sz w:val="16"/>
-          <w:szCs w:val="16"/>
-        </w:rPr>
-      </w:pPr>
-      <w:r>
-        <w:rPr>
-          <w:rFonts w:ascii="Courier New" w:hAnsi="Courier New" w:cs="Courier New"/>
-          <w:sz w:val="16"/>
-          <w:szCs w:val="16"/>
-        </w:rPr>
-        <w:t xml:space="preserve">                position: relative;</w:t>
-      </w:r>
-    </w:p>
-    <w:p>
-      <w:pPr>
-        <w:rPr>
-          <w:rFonts w:ascii="Courier New" w:hAnsi="Courier New" w:cs="Courier New"/>
-          <w:sz w:val="16"/>
-          <w:szCs w:val="16"/>
-        </w:rPr>
-      </w:pPr>
-      <w:r>
-        <w:rPr>
-          <w:rFonts w:ascii="Courier New" w:hAnsi="Courier New" w:cs="Courier New"/>
-          <w:sz w:val="16"/>
-          <w:szCs w:val="16"/>
-        </w:rPr>
-        <w:t xml:space="preserve">                left: 10px;</w:t>
-      </w:r>
-    </w:p>
-    <w:p>
-      <w:pPr>
-        <w:rPr>
-          <w:rFonts w:ascii="Courier New" w:hAnsi="Courier New" w:cs="Courier New"/>
-          <w:sz w:val="16"/>
-          <w:szCs w:val="16"/>
-        </w:rPr>
-      </w:pPr>
-      <w:r>
-        <w:rPr>
-          <w:rFonts w:ascii="Courier New" w:hAnsi="Courier New" w:cs="Courier New"/>
-          <w:sz w:val="16"/>
-          <w:szCs w:val="16"/>
-        </w:rPr>
-        <w:t xml:space="preserve">            }</w:t>
-      </w:r>
-    </w:p>
-    <w:p>
-      <w:pPr>
-        <w:rPr>
-          <w:rFonts w:ascii="Courier New" w:hAnsi="Courier New" w:cs="Courier New"/>
-          <w:sz w:val="16"/>
-          <w:szCs w:val="16"/>
-        </w:rPr>
-      </w:pPr>
-      <w:r>
-        <w:rPr>
-          <w:rFonts w:ascii="Courier New" w:hAnsi="Courier New" w:cs="Courier New"/>
-          <w:sz w:val="16"/>
-          <w:szCs w:val="16"/>
-        </w:rPr>
-        <w:t xml:space="preserve">            #countryinput{</w:t>
-      </w:r>
-    </w:p>
-    <w:p>
-      <w:pPr>
-        <w:rPr>
-          <w:rFonts w:ascii="Courier New" w:hAnsi="Courier New" w:cs="Courier New"/>
-          <w:sz w:val="16"/>
-          <w:szCs w:val="16"/>
-        </w:rPr>
-      </w:pPr>
-      <w:r>
-        <w:rPr>
-          <w:rFonts w:ascii="Courier New" w:hAnsi="Courier New" w:cs="Courier New"/>
-          <w:sz w:val="16"/>
-          <w:szCs w:val="16"/>
-        </w:rPr>
-        <w:t xml:space="preserve">                position: relative;</w:t>
-      </w:r>
-    </w:p>
-    <w:p>
-      <w:pPr>
-        <w:rPr>
-          <w:rFonts w:ascii="Courier New" w:hAnsi="Courier New" w:cs="Courier New"/>
-          <w:sz w:val="16"/>
-          <w:szCs w:val="16"/>
-        </w:rPr>
-      </w:pPr>
-      <w:r>
-        <w:rPr>
-          <w:rFonts w:ascii="Courier New" w:hAnsi="Courier New" w:cs="Courier New"/>
-          <w:sz w:val="16"/>
-          <w:szCs w:val="16"/>
-        </w:rPr>
-        <w:t xml:space="preserve">                right: 5px;</w:t>
-      </w:r>
-    </w:p>
-    <w:p>
-      <w:pPr>
-        <w:rPr>
-          <w:rFonts w:ascii="Courier New" w:hAnsi="Courier New" w:cs="Courier New"/>
-          <w:sz w:val="16"/>
-          <w:szCs w:val="16"/>
-        </w:rPr>
-      </w:pPr>
-      <w:r>
-        <w:rPr>
-          <w:rFonts w:ascii="Courier New" w:hAnsi="Courier New" w:cs="Courier New"/>
-          <w:sz w:val="16"/>
-          <w:szCs w:val="16"/>
-        </w:rPr>
-        <w:t xml:space="preserve">            }</w:t>
-      </w:r>
-    </w:p>
-    <w:p>
-      <w:pPr>
-        <w:rPr>
-          <w:rFonts w:ascii="Courier New" w:hAnsi="Courier New" w:cs="Courier New"/>
-          <w:sz w:val="16"/>
-          <w:szCs w:val="16"/>
-        </w:rPr>
-      </w:pPr>
-      <w:r>
-        <w:rPr>
-          <w:rFonts w:ascii="Courier New" w:hAnsi="Courier New" w:cs="Courier New"/>
-          <w:sz w:val="16"/>
-          <w:szCs w:val="16"/>
-        </w:rPr>
-        <w:t xml:space="preserve">            #unknown{</w:t>
-      </w:r>
-    </w:p>
-    <w:p>
-      <w:pPr>
-        <w:rPr>
-          <w:rFonts w:ascii="Courier New" w:hAnsi="Courier New" w:cs="Courier New"/>
-          <w:sz w:val="16"/>
-          <w:szCs w:val="16"/>
-        </w:rPr>
-      </w:pPr>
-      <w:r>
-        <w:rPr>
-          <w:rFonts w:ascii="Courier New" w:hAnsi="Courier New" w:cs="Courier New"/>
-          <w:sz w:val="16"/>
-          <w:szCs w:val="16"/>
-        </w:rPr>
-        <w:t xml:space="preserve">                font-size: smaller;</w:t>
-      </w:r>
-    </w:p>
-    <w:p>
-      <w:pPr>
-        <w:rPr>
-          <w:rFonts w:ascii="Courier New" w:hAnsi="Courier New" w:cs="Courier New"/>
-          <w:sz w:val="16"/>
-          <w:szCs w:val="16"/>
-        </w:rPr>
-      </w:pPr>
-      <w:r>
-        <w:rPr>
-          <w:rFonts w:ascii="Courier New" w:hAnsi="Courier New" w:cs="Courier New"/>
-          <w:sz w:val="16"/>
-          <w:szCs w:val="16"/>
-        </w:rPr>
-        <w:t xml:space="preserve">            }</w:t>
-      </w:r>
-    </w:p>
-    <w:p>
-      <w:pPr>
-        <w:rPr>
-          <w:rFonts w:ascii="Courier New" w:hAnsi="Courier New" w:cs="Courier New"/>
-          <w:sz w:val="16"/>
-          <w:szCs w:val="16"/>
-        </w:rPr>
-      </w:pPr>
-      <w:r>
-        <w:rPr>
-          <w:rFonts w:ascii="Courier New" w:hAnsi="Courier New" w:cs="Courier New"/>
-          <w:sz w:val="16"/>
-          <w:szCs w:val="16"/>
-        </w:rPr>
-        <w:t xml:space="preserve">            #male{</w:t>
-      </w:r>
-    </w:p>
-    <w:p>
-      <w:pPr>
-        <w:rPr>
-          <w:rFonts w:ascii="Courier New" w:hAnsi="Courier New" w:cs="Courier New"/>
-          <w:sz w:val="16"/>
-          <w:szCs w:val="16"/>
-        </w:rPr>
-      </w:pPr>
-      <w:r>
-        <w:rPr>
-          <w:rFonts w:ascii="Courier New" w:hAnsi="Courier New" w:cs="Courier New"/>
-          <w:sz w:val="16"/>
-          <w:szCs w:val="16"/>
-        </w:rPr>
-        <w:t xml:space="preserve">                font-size: smaller;</w:t>
-      </w:r>
-    </w:p>
-    <w:p>
-      <w:pPr>
-        <w:rPr>
-          <w:rFonts w:ascii="Courier New" w:hAnsi="Courier New" w:cs="Courier New"/>
-          <w:sz w:val="16"/>
-          <w:szCs w:val="16"/>
-        </w:rPr>
-      </w:pPr>
-      <w:r>
-        <w:rPr>
-          <w:rFonts w:ascii="Courier New" w:hAnsi="Courier New" w:cs="Courier New"/>
-          <w:sz w:val="16"/>
-          <w:szCs w:val="16"/>
-        </w:rPr>
-        <w:t xml:space="preserve">            }</w:t>
-      </w:r>
-    </w:p>
-    <w:p>
-      <w:pPr>
-        <w:rPr>
-          <w:rFonts w:ascii="Courier New" w:hAnsi="Courier New" w:cs="Courier New"/>
-          <w:sz w:val="16"/>
-          <w:szCs w:val="16"/>
-        </w:rPr>
-      </w:pPr>
-      <w:r>
-        <w:rPr>
-          <w:rFonts w:ascii="Courier New" w:hAnsi="Courier New" w:cs="Courier New"/>
-          <w:sz w:val="16"/>
-          <w:szCs w:val="16"/>
-        </w:rPr>
-        <w:t xml:space="preserve">            #female{</w:t>
-      </w:r>
-    </w:p>
-    <w:p>
-      <w:pPr>
-        <w:rPr>
-          <w:rFonts w:ascii="Courier New" w:hAnsi="Courier New" w:cs="Courier New"/>
-          <w:sz w:val="16"/>
-          <w:szCs w:val="16"/>
-        </w:rPr>
-      </w:pPr>
-      <w:r>
-        <w:rPr>
-          <w:rFonts w:ascii="Courier New" w:hAnsi="Courier New" w:cs="Courier New"/>
-          <w:sz w:val="16"/>
-          <w:szCs w:val="16"/>
-        </w:rPr>
-        <w:t xml:space="preserve">                font-size: smaller;</w:t>
-      </w:r>
-    </w:p>
-    <w:p>
-      <w:pPr>
-        <w:rPr>
-          <w:rFonts w:ascii="Courier New" w:hAnsi="Courier New" w:cs="Courier New"/>
-          <w:sz w:val="16"/>
-          <w:szCs w:val="16"/>
-        </w:rPr>
-      </w:pPr>
-      <w:r>
-        <w:rPr>
-          <w:rFonts w:ascii="Courier New" w:hAnsi="Courier New" w:cs="Courier New"/>
-          <w:sz w:val="16"/>
-          <w:szCs w:val="16"/>
-        </w:rPr>
-        <w:t xml:space="preserve">            }</w:t>
-      </w:r>
-    </w:p>
-    <w:p>
-      <w:pPr>
-        <w:rPr>
-          <w:rFonts w:ascii="Courier New" w:hAnsi="Courier New" w:cs="Courier New"/>
-          <w:sz w:val="16"/>
-          <w:szCs w:val="16"/>
-        </w:rPr>
-      </w:pPr>
-      <w:r>
-        <w:rPr>
-          <w:rFonts w:ascii="Courier New" w:hAnsi="Courier New" w:cs="Courier New"/>
-          <w:sz w:val="16"/>
-          <w:szCs w:val="16"/>
-        </w:rPr>
-        <w:t xml:space="preserve">            #signup{</w:t>
-      </w:r>
-    </w:p>
-    <w:p>
-      <w:pPr>
-        <w:rPr>
-          <w:rFonts w:ascii="Courier New" w:hAnsi="Courier New" w:cs="Courier New"/>
-          <w:sz w:val="16"/>
-          <w:szCs w:val="16"/>
-        </w:rPr>
-      </w:pPr>
-      <w:r>
-        <w:rPr>
-          <w:rFonts w:ascii="Courier New" w:hAnsi="Courier New" w:cs="Courier New"/>
-          <w:sz w:val="16"/>
-          <w:szCs w:val="16"/>
-        </w:rPr>
-        <w:t xml:space="preserve">                font-family: Cambria, Cochin, Georgia, Times, 'Times New Roman', serif;</w:t>
-      </w:r>
-    </w:p>
-    <w:p>
-      <w:pPr>
-        <w:rPr>
-          <w:rFonts w:ascii="Courier New" w:hAnsi="Courier New" w:cs="Courier New"/>
-          <w:sz w:val="16"/>
-          <w:szCs w:val="16"/>
-        </w:rPr>
-      </w:pPr>
-      <w:r>
-        <w:rPr>
-          <w:rFonts w:ascii="Courier New" w:hAnsi="Courier New" w:cs="Courier New"/>
-          <w:sz w:val="16"/>
-          <w:szCs w:val="16"/>
-        </w:rPr>
-        <w:t xml:space="preserve">                color: white;</w:t>
-      </w:r>
-    </w:p>
-    <w:p>
-      <w:pPr>
-        <w:rPr>
-          <w:rFonts w:ascii="Courier New" w:hAnsi="Courier New" w:cs="Courier New"/>
-          <w:sz w:val="16"/>
-          <w:szCs w:val="16"/>
-        </w:rPr>
-      </w:pPr>
-      <w:r>
-        <w:rPr>
-          <w:rFonts w:ascii="Courier New" w:hAnsi="Courier New" w:cs="Courier New"/>
-          <w:sz w:val="16"/>
-          <w:szCs w:val="16"/>
-        </w:rPr>
-        <w:lastRenderedPageBreak/>
-        <w:t xml:space="preserve">                text-align: center;</w:t>
-      </w:r>
-    </w:p>
-    <w:p>
-      <w:pPr>
-        <w:rPr>
-          <w:rFonts w:ascii="Courier New" w:hAnsi="Courier New" w:cs="Courier New"/>
-          <w:sz w:val="16"/>
-          <w:szCs w:val="16"/>
-        </w:rPr>
-      </w:pPr>
-      <w:r>
-        <w:rPr>
-          <w:rFonts w:ascii="Courier New" w:hAnsi="Courier New" w:cs="Courier New"/>
-          <w:sz w:val="16"/>
-          <w:szCs w:val="16"/>
-        </w:rPr>
-        <w:t xml:space="preserve">                </w:t>
-      </w:r>
-    </w:p>
-    <w:p>
-      <w:pPr>
-        <w:rPr>
-          <w:rFonts w:ascii="Courier New" w:hAnsi="Courier New" w:cs="Courier New"/>
-          <w:sz w:val="16"/>
-          <w:szCs w:val="16"/>
-        </w:rPr>
-      </w:pPr>
-      <w:r>
-        <w:rPr>
-          <w:rFonts w:ascii="Courier New" w:hAnsi="Courier New" w:cs="Courier New"/>
-          <w:sz w:val="16"/>
-          <w:szCs w:val="16"/>
-        </w:rPr>
-        <w:t xml:space="preserve">            }</w:t>
-      </w:r>
-    </w:p>
-    <w:p>
-      <w:pPr>
-        <w:rPr>
-          <w:rFonts w:ascii="Courier New" w:hAnsi="Courier New" w:cs="Courier New"/>
-          <w:sz w:val="16"/>
-          <w:szCs w:val="16"/>
-        </w:rPr>
-      </w:pPr>
-      <w:r>
-        <w:rPr>
-          <w:rFonts w:ascii="Courier New" w:hAnsi="Courier New" w:cs="Courier New"/>
-          <w:sz w:val="16"/>
-          <w:szCs w:val="16"/>
-        </w:rPr>
-        <w:t xml:space="preserve">            .backgroundimage{</w:t>
-      </w:r>
-    </w:p>
-    <w:p>
-      <w:pPr>
-        <w:rPr>
-          <w:rFonts w:ascii="Courier New" w:hAnsi="Courier New" w:cs="Courier New"/>
-          <w:sz w:val="16"/>
-          <w:szCs w:val="16"/>
-        </w:rPr>
-      </w:pPr>
-      <w:r>
-        <w:rPr>
-          <w:rFonts w:ascii="Courier New" w:hAnsi="Courier New" w:cs="Courier New"/>
-          <w:sz w:val="16"/>
-          <w:szCs w:val="16"/>
-        </w:rPr>
-        <w:t xml:space="preserve">                background-image: url('..\images\img1.jpg');</w:t>
-      </w:r>
-    </w:p>
-    <w:p>
-      <w:pPr>
-        <w:rPr>
-          <w:rFonts w:ascii="Courier New" w:hAnsi="Courier New" w:cs="Courier New"/>
-          <w:sz w:val="16"/>
-          <w:szCs w:val="16"/>
-        </w:rPr>
-      </w:pPr>
-      <w:r>
-        <w:rPr>
-          <w:rFonts w:ascii="Courier New" w:hAnsi="Courier New" w:cs="Courier New"/>
-          <w:sz w:val="16"/>
-          <w:szCs w:val="16"/>
-        </w:rPr>
-        <w:t xml:space="preserve">                width:100%;</w:t>
-      </w:r>
-    </w:p>
-    <w:p>
-      <w:pPr>
-        <w:rPr>
-          <w:rFonts w:ascii="Courier New" w:hAnsi="Courier New" w:cs="Courier New"/>
-          <w:sz w:val="16"/>
-          <w:szCs w:val="16"/>
-        </w:rPr>
-      </w:pPr>
-      <w:r>
-        <w:rPr>
-          <w:rFonts w:ascii="Courier New" w:hAnsi="Courier New" w:cs="Courier New"/>
-          <w:sz w:val="16"/>
-          <w:szCs w:val="16"/>
-        </w:rPr>
-        <w:t xml:space="preserve">                height:730px;</w:t>
-      </w:r>
-    </w:p>
-    <w:p>
-      <w:pPr>
-        <w:rPr>
-          <w:rFonts w:ascii="Courier New" w:hAnsi="Courier New" w:cs="Courier New"/>
-          <w:sz w:val="16"/>
-          <w:szCs w:val="16"/>
-        </w:rPr>
-      </w:pPr>
-      <w:r>
-        <w:rPr>
-          <w:rFonts w:ascii="Courier New" w:hAnsi="Courier New" w:cs="Courier New"/>
-          <w:sz w:val="16"/>
-          <w:szCs w:val="16"/>
-        </w:rPr>
-        <w:t xml:space="preserve">            }</w:t>
-      </w:r>
-    </w:p>
-    <w:p>
-      <w:pPr>
-        <w:rPr>
-          <w:rFonts w:ascii="Courier New" w:hAnsi="Courier New" w:cs="Courier New"/>
-          <w:sz w:val="16"/>
-          <w:szCs w:val="16"/>
-        </w:rPr>
-      </w:pPr>
-      <w:r>
-        <w:rPr>
-          <w:rFonts w:ascii="Courier New" w:hAnsi="Courier New" w:cs="Courier New"/>
-          <w:sz w:val="16"/>
-          <w:szCs w:val="16"/>
-        </w:rPr>
-        <w:t xml:space="preserve">            .btn {</w:t>
-      </w:r>
-    </w:p>
-    <w:p>
-      <w:pPr>
-        <w:rPr>
-          <w:rFonts w:ascii="Courier New" w:hAnsi="Courier New" w:cs="Courier New"/>
-          <w:sz w:val="16"/>
-          <w:szCs w:val="16"/>
-        </w:rPr>
-      </w:pPr>
-      <w:r>
-        <w:rPr>
-          <w:rFonts w:ascii="Courier New" w:hAnsi="Courier New" w:cs="Courier New"/>
-          <w:sz w:val="16"/>
-          <w:szCs w:val="16"/>
-        </w:rPr>
-        <w:t xml:space="preserve">                -webkit-border-radius: 24;</w:t>
-      </w:r>
-    </w:p>
-    <w:p>
-      <w:pPr>
-        <w:rPr>
-          <w:rFonts w:ascii="Courier New" w:hAnsi="Courier New" w:cs="Courier New"/>
-          <w:sz w:val="16"/>
-          <w:szCs w:val="16"/>
-        </w:rPr>
-      </w:pPr>
-      <w:r>
-        <w:rPr>
-          <w:rFonts w:ascii="Courier New" w:hAnsi="Courier New" w:cs="Courier New"/>
-          <w:sz w:val="16"/>
-          <w:szCs w:val="16"/>
-        </w:rPr>
-        <w:t xml:space="preserve">                -moz-border-radius: 24;</w:t>
-      </w:r>
-    </w:p>
-    <w:p>
-      <w:pPr>
-        <w:rPr>
-          <w:rFonts w:ascii="Courier New" w:hAnsi="Courier New" w:cs="Courier New"/>
-          <w:sz w:val="16"/>
-          <w:szCs w:val="16"/>
-        </w:rPr>
-      </w:pPr>
-      <w:r>
-        <w:rPr>
-          <w:rFonts w:ascii="Courier New" w:hAnsi="Courier New" w:cs="Courier New"/>
-          <w:sz w:val="16"/>
-          <w:szCs w:val="16"/>
-        </w:rPr>
-        <w:t xml:space="preserve">                border-radius: 24px;</w:t>
-      </w:r>
-    </w:p>
-    <w:p>
-      <w:pPr>
-        <w:rPr>
-          <w:rFonts w:ascii="Courier New" w:hAnsi="Courier New" w:cs="Courier New"/>
-          <w:sz w:val="16"/>
-          <w:szCs w:val="16"/>
-        </w:rPr>
-      </w:pPr>
-      <w:r>
-        <w:rPr>
-          <w:rFonts w:ascii="Courier New" w:hAnsi="Courier New" w:cs="Courier New"/>
-          <w:sz w:val="16"/>
-          <w:szCs w:val="16"/>
-        </w:rPr>
-        <w:t xml:space="preserve">                font-family: Arial;</w:t>
-      </w:r>
-    </w:p>
-    <w:p>
-      <w:pPr>
-        <w:rPr>
-          <w:rFonts w:ascii="Courier New" w:hAnsi="Courier New" w:cs="Courier New"/>
-          <w:sz w:val="16"/>
-          <w:szCs w:val="16"/>
-        </w:rPr>
-      </w:pPr>
-      <w:r>
-        <w:rPr>
-          <w:rFonts w:ascii="Courier New" w:hAnsi="Courier New" w:cs="Courier New"/>
-          <w:sz w:val="16"/>
-          <w:szCs w:val="16"/>
-        </w:rPr>
-        <w:t xml:space="preserve">                color: #ffffff;</w:t>
-      </w:r>
-    </w:p>
-    <w:p>
-      <w:pPr>
-        <w:rPr>
-          <w:rFonts w:ascii="Courier New" w:hAnsi="Courier New" w:cs="Courier New"/>
-          <w:sz w:val="16"/>
-          <w:szCs w:val="16"/>
-        </w:rPr>
-      </w:pPr>
-      <w:r>
-        <w:rPr>
-          <w:rFonts w:ascii="Courier New" w:hAnsi="Courier New" w:cs="Courier New"/>
-          <w:sz w:val="16"/>
-          <w:szCs w:val="16"/>
-        </w:rPr>
-        <w:t xml:space="preserve">                font-size: 20px;</w:t>
-      </w:r>
-    </w:p>
-    <w:p>
-      <w:pPr>
-        <w:rPr>
-          <w:rFonts w:ascii="Courier New" w:hAnsi="Courier New" w:cs="Courier New"/>
-          <w:sz w:val="16"/>
-          <w:szCs w:val="16"/>
-        </w:rPr>
-      </w:pPr>
-      <w:r>
-        <w:rPr>
-          <w:rFonts w:ascii="Courier New" w:hAnsi="Courier New" w:cs="Courier New"/>
-          <w:sz w:val="16"/>
-          <w:szCs w:val="16"/>
-        </w:rPr>
-        <w:t xml:space="preserve">                background: #3498db;</w:t>
-      </w:r>
-    </w:p>
-    <w:p>
-      <w:pPr>
-        <w:rPr>
-          <w:rFonts w:ascii="Courier New" w:hAnsi="Courier New" w:cs="Courier New"/>
-          <w:sz w:val="16"/>
-          <w:szCs w:val="16"/>
-        </w:rPr>
-      </w:pPr>
-      <w:r>
-        <w:rPr>
-          <w:rFonts w:ascii="Courier New" w:hAnsi="Courier New" w:cs="Courier New"/>
-          <w:sz w:val="16"/>
-          <w:szCs w:val="16"/>
-        </w:rPr>
-        <w:t xml:space="preserve">                padding: 10px 30px 35px 30px;</w:t>
-      </w:r>
-    </w:p>
-    <w:p>
-      <w:pPr>
-        <w:rPr>
-          <w:rFonts w:ascii="Courier New" w:hAnsi="Courier New" w:cs="Courier New"/>
-          <w:sz w:val="16"/>
-          <w:szCs w:val="16"/>
-        </w:rPr>
-      </w:pPr>
-      <w:r>
-        <w:rPr>
-          <w:rFonts w:ascii="Courier New" w:hAnsi="Courier New" w:cs="Courier New"/>
-          <w:sz w:val="16"/>
-          <w:szCs w:val="16"/>
-        </w:rPr>
-        <w:t xml:space="preserve">                border: solid #1f628d 3px;</w:t>
-      </w:r>
-    </w:p>
-    <w:p>
-      <w:pPr>
-        <w:rPr>
-          <w:rFonts w:ascii="Courier New" w:hAnsi="Courier New" w:cs="Courier New"/>
-          <w:sz w:val="16"/>
-          <w:szCs w:val="16"/>
-        </w:rPr>
-      </w:pPr>
-      <w:r>
-        <w:rPr>
-          <w:rFonts w:ascii="Courier New" w:hAnsi="Courier New" w:cs="Courier New"/>
-          <w:sz w:val="16"/>
-          <w:szCs w:val="16"/>
-        </w:rPr>
-        <w:t xml:space="preserve">                text-decoration: none;</w:t>
-      </w:r>
-    </w:p>
-    <w:p>
-      <w:pPr>
-        <w:rPr>
-          <w:rFonts w:ascii="Courier New" w:hAnsi="Courier New" w:cs="Courier New"/>
-          <w:sz w:val="16"/>
-          <w:szCs w:val="16"/>
-        </w:rPr>
-      </w:pPr>
-      <w:r>
-        <w:rPr>
-          <w:rFonts w:ascii="Courier New" w:hAnsi="Courier New" w:cs="Courier New"/>
-          <w:sz w:val="16"/>
-          <w:szCs w:val="16"/>
-        </w:rPr>
-        <w:t xml:space="preserve">            }</w:t>
-      </w:r>
-    </w:p>
-    <w:p>
-      <w:pPr>
-        <w:rPr>
-          <w:rFonts w:ascii="Courier New" w:hAnsi="Courier New" w:cs="Courier New"/>
-          <w:sz w:val="16"/>
-          <w:szCs w:val="16"/>
-        </w:rPr>
-      </w:pPr>
-      <w:r>
-        <w:rPr>
-          <w:rFonts w:ascii="Courier New" w:hAnsi="Courier New" w:cs="Courier New"/>
-          <w:sz w:val="16"/>
-          <w:szCs w:val="16"/>
-        </w:rPr>
-        <w:t xml:space="preserve">            .btn:hover {</w:t>
-      </w:r>
-    </w:p>
-    <w:p>
-      <w:pPr>
-        <w:rPr>
-          <w:rFonts w:ascii="Courier New" w:hAnsi="Courier New" w:cs="Courier New"/>
-          <w:sz w:val="16"/>
-          <w:szCs w:val="16"/>
-        </w:rPr>
-      </w:pPr>
-      <w:r>
-        <w:rPr>
-          <w:rFonts w:ascii="Courier New" w:hAnsi="Courier New" w:cs="Courier New"/>
-          <w:sz w:val="16"/>
-          <w:szCs w:val="16"/>
-        </w:rPr>
-        <w:t xml:space="preserve">                background: #3cb0fd;</w:t>
-      </w:r>
-    </w:p>
-    <w:p>
-      <w:pPr>
-        <w:rPr>
-          <w:rFonts w:ascii="Courier New" w:hAnsi="Courier New" w:cs="Courier New"/>
-          <w:sz w:val="16"/>
-          <w:szCs w:val="16"/>
-        </w:rPr>
-      </w:pPr>
-      <w:r>
-        <w:rPr>
-          <w:rFonts w:ascii="Courier New" w:hAnsi="Courier New" w:cs="Courier New"/>
-          <w:sz w:val="16"/>
-          <w:szCs w:val="16"/>
-        </w:rPr>
-        <w:t xml:space="preserve">                background-image: -webkit-linear-gradient(top, #3cb0fd, #3498db);</w:t>
-      </w:r>
-    </w:p>
-    <w:p>
-      <w:pPr>
-        <w:rPr>
-          <w:rFonts w:ascii="Courier New" w:hAnsi="Courier New" w:cs="Courier New"/>
-          <w:sz w:val="16"/>
-          <w:szCs w:val="16"/>
-        </w:rPr>
-      </w:pPr>
-      <w:r>
-        <w:rPr>
-          <w:rFonts w:ascii="Courier New" w:hAnsi="Courier New" w:cs="Courier New"/>
-          <w:sz w:val="16"/>
-          <w:szCs w:val="16"/>
-        </w:rPr>
-        <w:t xml:space="preserve">                background-image: -moz-linear-gradient(top, #3cb0fd, #3498db);</w:t>
-      </w:r>
-    </w:p>
-    <w:p>
-      <w:pPr>
-        <w:rPr>
-          <w:rFonts w:ascii="Courier New" w:hAnsi="Courier New" w:cs="Courier New"/>
-          <w:sz w:val="16"/>
-          <w:szCs w:val="16"/>
-        </w:rPr>
-      </w:pPr>
-      <w:r>
-        <w:rPr>
-          <w:rFonts w:ascii="Courier New" w:hAnsi="Courier New" w:cs="Courier New"/>
-          <w:sz w:val="16"/>
-          <w:szCs w:val="16"/>
-        </w:rPr>
-        <w:t xml:space="preserve">                background-image: -ms-linear-gradient(top, #3cb0fd, #3498db);</w:t>
-      </w:r>
-    </w:p>
-    <w:p>
-      <w:pPr>
-        <w:rPr>
-          <w:rFonts w:ascii="Courier New" w:hAnsi="Courier New" w:cs="Courier New"/>
-          <w:sz w:val="16"/>
-          <w:szCs w:val="16"/>
-        </w:rPr>
-      </w:pPr>
-      <w:r>
-        <w:rPr>
-          <w:rFonts w:ascii="Courier New" w:hAnsi="Courier New" w:cs="Courier New"/>
-          <w:sz w:val="16"/>
-          <w:szCs w:val="16"/>
-        </w:rPr>
-        <w:t xml:space="preserve">                background-image: -o-linear-gradient(top, #3cb0fd, #3498db);</w:t>
-      </w:r>
-    </w:p>
-    <w:p>
-      <w:pPr>
-        <w:rPr>
-          <w:rFonts w:ascii="Courier New" w:hAnsi="Courier New" w:cs="Courier New"/>
-          <w:sz w:val="16"/>
-          <w:szCs w:val="16"/>
-        </w:rPr>
-      </w:pPr>
-      <w:r>
-        <w:rPr>
-          <w:rFonts w:ascii="Courier New" w:hAnsi="Courier New" w:cs="Courier New"/>
-          <w:sz w:val="16"/>
-          <w:szCs w:val="16"/>
-        </w:rPr>
-        <w:t xml:space="preserve">                background-image: linear-gradient(to bottom, #3cb0fd, #3498db);</w:t>
-      </w:r>
-    </w:p>
-    <w:p>
-      <w:pPr>
-        <w:rPr>
-          <w:rFonts w:ascii="Courier New" w:hAnsi="Courier New" w:cs="Courier New"/>
-          <w:sz w:val="16"/>
-          <w:szCs w:val="16"/>
-        </w:rPr>
-      </w:pPr>
-      <w:r>
-        <w:rPr>
-          <w:rFonts w:ascii="Courier New" w:hAnsi="Courier New" w:cs="Courier New"/>
-          <w:sz w:val="16"/>
-          <w:szCs w:val="16"/>
-        </w:rPr>
-        <w:t xml:space="preserve">                text-decoration: none;</w:t>
-      </w:r>
-    </w:p>
-    <w:p>
-      <w:pPr>
-        <w:rPr>
-          <w:rFonts w:ascii="Courier New" w:hAnsi="Courier New" w:cs="Courier New"/>
-          <w:sz w:val="16"/>
-          <w:szCs w:val="16"/>
-        </w:rPr>
-      </w:pPr>
-      <w:r>
-        <w:rPr>
-          <w:rFonts w:ascii="Courier New" w:hAnsi="Courier New" w:cs="Courier New"/>
-          <w:sz w:val="16"/>
-          <w:szCs w:val="16"/>
-        </w:rPr>
-        <w:t xml:space="preserve">            }   </w:t>
-      </w:r>
-    </w:p>
-    <w:p>
-      <w:pPr>
-        <w:rPr>
-          <w:rFonts w:ascii="Courier New" w:hAnsi="Courier New" w:cs="Courier New"/>
-          <w:sz w:val="16"/>
-          <w:szCs w:val="16"/>
-        </w:rPr>
-      </w:pPr>
-      <w:r>
-        <w:rPr>
-          <w:rFonts w:ascii="Courier New" w:hAnsi="Courier New" w:cs="Courier New"/>
-          <w:sz w:val="16"/>
-          <w:szCs w:val="16"/>
-        </w:rPr>
-        <w:t xml:space="preserve">            .bottomPart {</w:t>
-      </w:r>
-    </w:p>
-    <w:p>
-      <w:pPr>
-        <w:rPr>
-          <w:rFonts w:ascii="Courier New" w:hAnsi="Courier New" w:cs="Courier New"/>
-          <w:sz w:val="16"/>
-          <w:szCs w:val="16"/>
-        </w:rPr>
-      </w:pPr>
-      <w:r>
-        <w:rPr>
-          <w:rFonts w:ascii="Courier New" w:hAnsi="Courier New" w:cs="Courier New"/>
-          <w:sz w:val="16"/>
-          <w:szCs w:val="16"/>
-        </w:rPr>
-        <w:t xml:space="preserve">                text-align: center;</w:t>
-      </w:r>
-    </w:p>
-    <w:p>
-      <w:pPr>
-        <w:rPr>
-          <w:rFonts w:ascii="Courier New" w:hAnsi="Courier New" w:cs="Courier New"/>
-          <w:sz w:val="16"/>
-          <w:szCs w:val="16"/>
-        </w:rPr>
-      </w:pPr>
-      <w:r>
-        <w:rPr>
-          <w:rFonts w:ascii="Courier New" w:hAnsi="Courier New" w:cs="Courier New"/>
-          <w:sz w:val="16"/>
-          <w:szCs w:val="16"/>
-        </w:rPr>
-        <w:t xml:space="preserve">            }       </w:t>
-      </w:r>
-    </w:p>
-    <w:p>
-      <w:pPr>
-        <w:rPr>
-          <w:rFonts w:ascii="Courier New" w:hAnsi="Courier New" w:cs="Courier New"/>
-          <w:sz w:val="16"/>
-          <w:szCs w:val="16"/>
-        </w:rPr>
-      </w:pPr>
-      <w:r>
-        <w:rPr>
-          <w:rFonts w:ascii="Courier New" w:hAnsi="Courier New" w:cs="Courier New"/>
-          <w:sz w:val="16"/>
-          <w:szCs w:val="16"/>
-        </w:rPr>
         <w:t xml:space="preserve">        &lt;/style&gt;</w:t>
       </w:r>
     </w:p>
@@ -7286,7 +7064,7 @@
           <w:sz w:val="16"/>
           <w:szCs w:val="16"/>
         </w:rPr>
-        <w:t xml:space="preserve">            &lt;h1 style="text-align:center" id ="signup"&gt;Sign Up&lt;/h1&gt;&lt;br&gt;</w:t>
+        <w:t xml:space="preserve">            &lt;h1 id ="signup"&gt;Sign Up&lt;/h1&gt;&lt;br&gt;</w:t>
       </w:r>
     </w:p>
     <w:p>
@@ -7371,7 +7149,7 @@
           <w:sz w:val="16"/>
           <w:szCs w:val="16"/>
         </w:rPr>
-        <w:t xml:space="preserve">                    &lt;label&gt;&lt;input type="text"&gt; &lt;span&gt;&amp;emsp13;&lt;/span&gt;&lt;/label&gt;</w:t>
+        <w:t xml:space="preserve">                    &lt;label&gt;&lt;input type="text"&gt;&lt;span&gt;&amp;emsp13;&lt;/span&gt;&lt;/label&gt;</w:t>
       </w:r>
     </w:p>
     <w:p>
@@ -7405,7 +7183,7 @@
           <w:sz w:val="16"/>
           <w:szCs w:val="16"/>
         </w:rPr>
-        <w:t xml:space="preserve">                    &lt;label&gt;&lt;input type="password"&gt; &lt;span&gt;&lt;/span&gt;&lt;/label&gt;&lt;br&gt;&lt;br&gt;</w:t>
+        <w:t xml:space="preserve">                    &lt;label&gt;&lt;input type="password"&gt;&lt;span&gt;&lt;/span&gt;&lt;/label&gt;&lt;br&gt;&lt;br&gt;</w:t>
       </w:r>
     </w:p>
     <w:p>
@@ -7439,41 +7217,41 @@
           <w:sz w:val="16"/>
           <w:szCs w:val="16"/>
         </w:rPr>
-        <w:t xml:space="preserve">                &lt;div class="level 2"&gt;</w:t>
-      </w:r>
-    </w:p>
-    <w:p>
-      <w:pPr>
-        <w:rPr>
-          <w:rFonts w:ascii="Courier New" w:hAnsi="Courier New" w:cs="Courier New"/>
-          <w:sz w:val="16"/>
-          <w:szCs w:val="16"/>
-        </w:rPr>
-      </w:pPr>
-      <w:r>
-        <w:rPr>
-          <w:rFonts w:ascii="Courier New" w:hAnsi="Courier New" w:cs="Courier New"/>
-          <w:sz w:val="16"/>
-          <w:szCs w:val="16"/>
-        </w:rPr>
-        <w:t xml:space="preserve">                    &lt;label id = "email"&gt;Email&lt;/label&gt;</w:t>
-      </w:r>
-    </w:p>
-    <w:p>
-      <w:pPr>
-        <w:rPr>
-          <w:rFonts w:ascii="Courier New" w:hAnsi="Courier New" w:cs="Courier New"/>
-          <w:sz w:val="16"/>
-          <w:szCs w:val="16"/>
-        </w:rPr>
-      </w:pPr>
-      <w:r>
-        <w:rPr>
-          <w:rFonts w:ascii="Courier New" w:hAnsi="Courier New" w:cs="Courier New"/>
-          <w:sz w:val="16"/>
-          <w:szCs w:val="16"/>
-        </w:rPr>
-        <w:t xml:space="preserve">                    &lt;input type="text" id = "emailbox"&gt;&lt;span&gt;&amp;emsp13;&amp;emsp13;&amp;emsp13;&amp;emsp13;&lt;/span&gt;</w:t>
+        <w:t xml:space="preserve">                &lt;div class="level2"&gt;</w:t>
+      </w:r>
+    </w:p>
+    <w:p>
+      <w:pPr>
+        <w:rPr>
+          <w:rFonts w:ascii="Courier New" w:hAnsi="Courier New" w:cs="Courier New"/>
+          <w:sz w:val="16"/>
+          <w:szCs w:val="16"/>
+        </w:rPr>
+      </w:pPr>
+      <w:r>
+        <w:rPr>
+          <w:rFonts w:ascii="Courier New" w:hAnsi="Courier New" w:cs="Courier New"/>
+          <w:sz w:val="16"/>
+          <w:szCs w:val="16"/>
+        </w:rPr>
+        <w:t xml:space="preserve">                    &lt;label id="email"&gt;Email&lt;/label&gt;</w:t>
+      </w:r>
+    </w:p>
+    <w:p>
+      <w:pPr>
+        <w:rPr>
+          <w:rFonts w:ascii="Courier New" w:hAnsi="Courier New" w:cs="Courier New"/>
+          <w:sz w:val="16"/>
+          <w:szCs w:val="16"/>
+        </w:rPr>
+      </w:pPr>
+      <w:r>
+        <w:rPr>
+          <w:rFonts w:ascii="Courier New" w:hAnsi="Courier New" w:cs="Courier New"/>
+          <w:sz w:val="16"/>
+          <w:szCs w:val="16"/>
+        </w:rPr>
+        <w:t xml:space="preserve">                    &lt;input type="text" id="emailbox"&gt;&lt;span&gt;&amp;emsp13;&amp;emsp13;&amp;emsp13;&amp;emsp13;&lt;/span&gt;</w:t>
       </w:r>
     </w:p>
     <w:p>
@@ -7541,7 +7319,7 @@
           <w:sz w:val="16"/>
           <w:szCs w:val="16"/>
         </w:rPr>
-        <w:t xml:space="preserve">                &lt;div class="level 3"&gt;</w:t>
+        <w:t xml:space="preserve">                &lt;div class="level3"&gt;</w:t>
       </w:r>
     </w:p>
     <w:p>
@@ -7575,7 +7353,7 @@
           <w:sz w:val="16"/>
           <w:szCs w:val="16"/>
         </w:rPr>
-        <w:t xml:space="preserve">                    &lt;input type="text" id = "countryinput"&gt;&lt;span&gt;&amp;emsp13;&amp;emsp13;&lt;/span&gt;</w:t>
+        <w:t xml:space="preserve">                    &lt;input type="text" id="countryinput"&gt;&lt;span&gt;&amp;emsp13;&amp;emsp13;&lt;/span&gt;</w:t>
       </w:r>
     </w:p>
     <w:p>
@@ -7745,7 +7523,6 @@
           <w:sz w:val="16"/>
           <w:szCs w:val="16"/>
         </w:rPr>
-        <w:lastRenderedPageBreak/>
         <w:t xml:space="preserve">                &lt;label for="fname"&gt;&lt;br&gt;Language&lt;/label&gt;&lt;br&gt;</w:t>
       </w:r>
     </w:p>
@@ -7941,7 +7718,7 @@
           <w:sz w:val="16"/>
           <w:szCs w:val="16"/>
         </w:rPr>
-        <w:t xml:space="preserve">                &lt;a href = "LogInPage.html"&gt;Log in&lt;/a&gt;</w:t>
+        <w:t xml:space="preserve">                &lt;a href="LogInPage.html"&gt;Log in&lt;/a&gt;</w:t>
       </w:r>
     </w:p>
     <w:p>

</xml_diff>